<commit_message>
新增 find ith smallest data Alg
</commit_message>
<xml_diff>
--- a/CH7-Search and Sort/Search and Sort.docx
+++ b/CH7-Search and Sort/Search and Sort.docx
@@ -8204,11 +8204,6 @@
       </w:r>
     </w:p>
     <w:p>
-      <w:pPr>
-        <w:rPr>
-          <w:rFonts w:hint="eastAsia"/>
-        </w:rPr>
-      </w:pPr>
       <w:r>
         <w:rPr>
           <w:rFonts w:hint="eastAsia"/>
@@ -8436,11 +8431,6 @@
     </w:p>
     <w:p/>
     <w:p>
-      <w:pPr>
-        <w:rPr>
-          <w:rFonts w:hint="eastAsia"/>
-        </w:rPr>
-      </w:pPr>
       <w:r>
         <w:rPr>
           <w:rFonts w:hint="eastAsia"/>
@@ -8479,11 +8469,6 @@
       </w:r>
     </w:p>
     <w:p>
-      <w:pPr>
-        <w:rPr>
-          <w:rFonts w:hint="eastAsia"/>
-        </w:rPr>
-      </w:pPr>
       <w:r>
         <w:rPr>
           <w:rFonts w:hint="eastAsia"/>
@@ -8498,11 +8483,6 @@
       </w:r>
     </w:p>
     <w:p>
-      <w:pPr>
-        <w:rPr>
-          <w:rFonts w:hint="eastAsia"/>
-        </w:rPr>
-      </w:pPr>
       <w:proofErr w:type="gramStart"/>
       <w:r>
         <w:rPr>
@@ -8565,11 +8545,6 @@
       </w:r>
     </w:p>
     <w:p>
-      <w:pPr>
-        <w:rPr>
-          <w:rFonts w:hint="eastAsia"/>
-        </w:rPr>
-      </w:pPr>
       <w:r>
         <w:rPr>
           <w:rFonts w:hint="eastAsia"/>
@@ -8631,8 +8606,8 @@
       </w:tblPr>
       <w:tblGrid>
         <w:gridCol w:w="1504"/>
-        <w:gridCol w:w="1030"/>
-        <w:gridCol w:w="38"/>
+        <w:gridCol w:w="1031"/>
+        <w:gridCol w:w="37"/>
         <w:gridCol w:w="1068"/>
         <w:gridCol w:w="1068"/>
         <w:gridCol w:w="1696"/>
@@ -8650,9 +8625,6 @@
           <w:p>
             <w:pPr>
               <w:jc w:val="center"/>
-              <w:rPr>
-                <w:rFonts w:hint="eastAsia"/>
-              </w:rPr>
             </w:pPr>
             <w:r>
               <w:rPr>
@@ -8670,9 +8642,6 @@
           <w:p>
             <w:pPr>
               <w:jc w:val="center"/>
-              <w:rPr>
-                <w:rFonts w:hint="eastAsia"/>
-              </w:rPr>
             </w:pPr>
             <w:r>
               <w:rPr>
@@ -8690,9 +8659,6 @@
           <w:p>
             <w:pPr>
               <w:jc w:val="center"/>
-              <w:rPr>
-                <w:rFonts w:hint="eastAsia"/>
-              </w:rPr>
             </w:pPr>
             <w:r>
               <w:rPr>
@@ -8710,9 +8676,6 @@
           <w:p>
             <w:pPr>
               <w:jc w:val="center"/>
-              <w:rPr>
-                <w:rFonts w:hint="eastAsia"/>
-              </w:rPr>
             </w:pPr>
             <w:r>
               <w:rPr>
@@ -8735,9 +8698,6 @@
           <w:p>
             <w:pPr>
               <w:jc w:val="center"/>
-              <w:rPr>
-                <w:rFonts w:hint="eastAsia"/>
-              </w:rPr>
             </w:pPr>
           </w:p>
         </w:tc>
@@ -8748,9 +8708,6 @@
           <w:p>
             <w:pPr>
               <w:jc w:val="center"/>
-              <w:rPr>
-                <w:rFonts w:hint="eastAsia"/>
-              </w:rPr>
             </w:pPr>
             <w:r>
               <w:rPr>
@@ -8768,9 +8725,6 @@
           <w:p>
             <w:pPr>
               <w:jc w:val="center"/>
-              <w:rPr>
-                <w:rFonts w:hint="eastAsia"/>
-              </w:rPr>
             </w:pPr>
             <w:r>
               <w:rPr>
@@ -8787,9 +8741,6 @@
           <w:p>
             <w:pPr>
               <w:jc w:val="center"/>
-              <w:rPr>
-                <w:rFonts w:hint="eastAsia"/>
-              </w:rPr>
             </w:pPr>
             <w:proofErr w:type="spellStart"/>
             <w:r>
@@ -8809,9 +8760,6 @@
           <w:p>
             <w:pPr>
               <w:jc w:val="center"/>
-              <w:rPr>
-                <w:rFonts w:hint="eastAsia"/>
-              </w:rPr>
             </w:pPr>
           </w:p>
         </w:tc>
@@ -8823,9 +8771,6 @@
           <w:p>
             <w:pPr>
               <w:jc w:val="center"/>
-              <w:rPr>
-                <w:rFonts w:hint="eastAsia"/>
-              </w:rPr>
             </w:pPr>
           </w:p>
         </w:tc>
@@ -8838,9 +8783,6 @@
           <w:p>
             <w:pPr>
               <w:jc w:val="center"/>
-              <w:rPr>
-                <w:rFonts w:hint="eastAsia"/>
-              </w:rPr>
             </w:pPr>
             <w:r>
               <w:rPr>
@@ -8858,9 +8800,6 @@
           <w:p>
             <w:pPr>
               <w:jc w:val="center"/>
-              <w:rPr>
-                <w:rFonts w:hint="eastAsia"/>
-              </w:rPr>
             </w:pPr>
             <w:r>
               <w:rPr>
@@ -8877,9 +8816,6 @@
           <w:p>
             <w:pPr>
               <w:jc w:val="center"/>
-              <w:rPr>
-                <w:rFonts w:hint="eastAsia"/>
-              </w:rPr>
             </w:pPr>
             <w:r>
               <w:rPr>
@@ -8938,9 +8874,6 @@
           <w:p>
             <w:pPr>
               <w:jc w:val="center"/>
-              <w:rPr>
-                <w:rFonts w:hint="eastAsia"/>
-              </w:rPr>
             </w:pPr>
             <w:r>
               <w:rPr>
@@ -8999,9 +8932,6 @@
           <w:p>
             <w:pPr>
               <w:jc w:val="center"/>
-              <w:rPr>
-                <w:rFonts w:hint="eastAsia"/>
-              </w:rPr>
             </w:pPr>
             <w:proofErr w:type="gramStart"/>
             <w:r>
@@ -9026,9 +8956,6 @@
           <w:p>
             <w:pPr>
               <w:jc w:val="center"/>
-              <w:rPr>
-                <w:rFonts w:hint="eastAsia"/>
-              </w:rPr>
             </w:pPr>
             <w:r>
               <w:rPr>
@@ -9047,9 +8974,6 @@
           <w:p>
             <w:pPr>
               <w:jc w:val="center"/>
-              <w:rPr>
-                <w:rFonts w:hint="eastAsia"/>
-              </w:rPr>
             </w:pPr>
             <w:r>
               <w:rPr>
@@ -9067,9 +8991,6 @@
           <w:p>
             <w:pPr>
               <w:jc w:val="center"/>
-              <w:rPr>
-                <w:rFonts w:hint="eastAsia"/>
-              </w:rPr>
             </w:pPr>
             <w:r>
               <w:rPr>
@@ -9128,9 +9049,6 @@
           <w:p>
             <w:pPr>
               <w:jc w:val="center"/>
-              <w:rPr>
-                <w:rFonts w:hint="eastAsia"/>
-              </w:rPr>
             </w:pPr>
             <w:r>
               <w:rPr>
@@ -9189,9 +9107,6 @@
           <w:p>
             <w:pPr>
               <w:jc w:val="center"/>
-              <w:rPr>
-                <w:rFonts w:hint="eastAsia"/>
-              </w:rPr>
             </w:pPr>
             <w:r>
               <w:rPr>
@@ -9250,9 +9165,6 @@
           <w:p>
             <w:pPr>
               <w:jc w:val="center"/>
-              <w:rPr>
-                <w:rFonts w:hint="eastAsia"/>
-              </w:rPr>
             </w:pPr>
             <w:proofErr w:type="gramStart"/>
             <w:r>
@@ -9277,9 +9189,6 @@
           <w:p>
             <w:pPr>
               <w:jc w:val="center"/>
-              <w:rPr>
-                <w:rFonts w:hint="eastAsia"/>
-              </w:rPr>
             </w:pPr>
             <w:r>
               <w:rPr>
@@ -9298,9 +9207,6 @@
           <w:p>
             <w:pPr>
               <w:jc w:val="center"/>
-              <w:rPr>
-                <w:rFonts w:hint="eastAsia"/>
-              </w:rPr>
             </w:pPr>
             <w:r>
               <w:rPr>
@@ -9318,9 +9224,6 @@
           <w:p>
             <w:pPr>
               <w:jc w:val="center"/>
-              <w:rPr>
-                <w:rFonts w:hint="eastAsia"/>
-              </w:rPr>
             </w:pPr>
             <w:r>
               <w:rPr>
@@ -9337,9 +9240,6 @@
           <w:p>
             <w:pPr>
               <w:jc w:val="center"/>
-              <w:rPr>
-                <w:rFonts w:hint="eastAsia"/>
-              </w:rPr>
             </w:pPr>
             <w:r>
               <w:rPr>
@@ -9398,9 +9298,6 @@
           <w:p>
             <w:pPr>
               <w:jc w:val="center"/>
-              <w:rPr>
-                <w:rFonts w:hint="eastAsia"/>
-              </w:rPr>
             </w:pPr>
             <w:r>
               <w:rPr>
@@ -9459,9 +9356,6 @@
           <w:p>
             <w:pPr>
               <w:jc w:val="center"/>
-              <w:rPr>
-                <w:rFonts w:hint="eastAsia"/>
-              </w:rPr>
             </w:pPr>
             <w:proofErr w:type="gramStart"/>
             <w:r>
@@ -9486,9 +9380,6 @@
           <w:p>
             <w:pPr>
               <w:jc w:val="center"/>
-              <w:rPr>
-                <w:rFonts w:hint="eastAsia"/>
-              </w:rPr>
             </w:pPr>
             <w:r>
               <w:rPr>
@@ -9510,9 +9401,6 @@
           <w:p>
             <w:pPr>
               <w:jc w:val="center"/>
-              <w:rPr>
-                <w:rFonts w:hint="eastAsia"/>
-              </w:rPr>
             </w:pPr>
             <w:r>
               <w:rPr>
@@ -9530,9 +9418,6 @@
           <w:p>
             <w:pPr>
               <w:jc w:val="center"/>
-              <w:rPr>
-                <w:rFonts w:hint="eastAsia"/>
-              </w:rPr>
             </w:pPr>
             <w:r>
               <w:rPr>
@@ -9609,10 +9494,216 @@
             <w:tcW w:w="817" w:type="dxa"/>
           </w:tcPr>
           <w:p>
-            <w:pPr>
+            <w:r>
               <w:rPr>
                 <w:rFonts w:hint="eastAsia"/>
               </w:rPr>
+              <w:t>O</w:t>
+            </w:r>
+            <m:oMath>
+              <m:r>
+                <m:rPr>
+                  <m:sty m:val="p"/>
+                </m:rPr>
+                <w:rPr>
+                  <w:rFonts w:ascii="Cambria Math" w:hAnsi="Cambria Math"/>
+                </w:rPr>
+                <m:t>(</m:t>
+              </m:r>
+              <m:sSup>
+                <m:sSupPr>
+                  <m:ctrlPr>
+                    <w:rPr>
+                      <w:rFonts w:ascii="Cambria Math" w:hAnsi="Cambria Math"/>
+                    </w:rPr>
+                  </m:ctrlPr>
+                </m:sSupPr>
+                <m:e>
+                  <m:r>
+                    <w:rPr>
+                      <w:rFonts w:ascii="Cambria Math" w:hAnsi="Cambria Math"/>
+                    </w:rPr>
+                    <m:t>n</m:t>
+                  </m:r>
+                </m:e>
+                <m:sup>
+                  <m:r>
+                    <w:rPr>
+                      <w:rFonts w:ascii="Cambria Math" w:hAnsi="Cambria Math"/>
+                    </w:rPr>
+                    <m:t>2</m:t>
+                  </m:r>
+                </m:sup>
+              </m:sSup>
+              <m:r>
+                <w:rPr>
+                  <w:rFonts w:ascii="Cambria Math" w:hAnsi="Cambria Math"/>
+                </w:rPr>
+                <m:t>)</m:t>
+              </m:r>
+            </m:oMath>
+          </w:p>
+        </w:tc>
+        <w:tc>
+          <w:tcPr>
+            <w:tcW w:w="720" w:type="dxa"/>
+          </w:tcPr>
+          <w:p>
+            <w:pPr>
+              <w:jc w:val="center"/>
+            </w:pPr>
+            <w:r>
+              <w:rPr>
+                <w:rFonts w:hint="eastAsia"/>
+              </w:rPr>
+              <w:t>O</w:t>
+            </w:r>
+            <m:oMath>
+              <m:r>
+                <m:rPr>
+                  <m:sty m:val="p"/>
+                </m:rPr>
+                <w:rPr>
+                  <w:rFonts w:ascii="Cambria Math" w:hAnsi="Cambria Math"/>
+                </w:rPr>
+                <m:t>(</m:t>
+              </m:r>
+              <m:sSup>
+                <m:sSupPr>
+                  <m:ctrlPr>
+                    <w:rPr>
+                      <w:rFonts w:ascii="Cambria Math" w:hAnsi="Cambria Math"/>
+                    </w:rPr>
+                  </m:ctrlPr>
+                </m:sSupPr>
+                <m:e>
+                  <m:r>
+                    <w:rPr>
+                      <w:rFonts w:ascii="Cambria Math" w:hAnsi="Cambria Math"/>
+                    </w:rPr>
+                    <m:t>n</m:t>
+                  </m:r>
+                </m:e>
+                <m:sup>
+                  <m:r>
+                    <w:rPr>
+                      <w:rFonts w:ascii="Cambria Math" w:hAnsi="Cambria Math"/>
+                    </w:rPr>
+                    <m:t>2</m:t>
+                  </m:r>
+                </m:sup>
+              </m:sSup>
+              <m:r>
+                <w:rPr>
+                  <w:rFonts w:ascii="Cambria Math" w:hAnsi="Cambria Math"/>
+                </w:rPr>
+                <m:t>)</m:t>
+              </m:r>
+            </m:oMath>
+          </w:p>
+        </w:tc>
+        <w:tc>
+          <w:tcPr>
+            <w:tcW w:w="1980" w:type="dxa"/>
+          </w:tcPr>
+          <w:p>
+            <w:pPr>
+              <w:jc w:val="center"/>
+            </w:pPr>
+            <w:proofErr w:type="gramStart"/>
+            <w:r>
+              <w:rPr>
+                <w:rFonts w:hint="eastAsia"/>
+              </w:rPr>
+              <w:t>O(</w:t>
+            </w:r>
+            <w:proofErr w:type="gramEnd"/>
+            <w:r>
+              <w:rPr>
+                <w:rFonts w:hint="eastAsia"/>
+              </w:rPr>
+              <w:t>1)</w:t>
+            </w:r>
+          </w:p>
+        </w:tc>
+        <w:tc>
+          <w:tcPr>
+            <w:tcW w:w="2052" w:type="dxa"/>
+          </w:tcPr>
+          <w:p>
+            <w:pPr>
+              <w:jc w:val="center"/>
+            </w:pPr>
+            <w:r>
+              <w:rPr>
+                <w:rFonts w:hint="eastAsia"/>
+              </w:rPr>
+              <w:t>Uns</w:t>
+            </w:r>
+            <w:r>
+              <w:rPr>
+                <w:rFonts w:hint="eastAsia"/>
+              </w:rPr>
+              <w:t>table</w:t>
+            </w:r>
+          </w:p>
+        </w:tc>
+      </w:tr>
+      <w:tr>
+        <w:tc>
+          <w:tcPr>
+            <w:tcW w:w="2006" w:type="dxa"/>
+          </w:tcPr>
+          <w:p>
+            <w:pPr>
+              <w:jc w:val="center"/>
+            </w:pPr>
+            <w:r>
+              <w:rPr>
+                <w:rFonts w:hint="eastAsia"/>
+              </w:rPr>
+              <w:t>Quick Sort</w:t>
+            </w:r>
+          </w:p>
+        </w:tc>
+        <w:tc>
+          <w:tcPr>
+            <w:tcW w:w="721" w:type="dxa"/>
+            <w:gridSpan w:val="2"/>
+          </w:tcPr>
+          <w:p>
+            <w:pPr>
+              <w:jc w:val="center"/>
+            </w:pPr>
+            <w:r>
+              <w:rPr>
+                <w:rFonts w:hint="eastAsia"/>
+              </w:rPr>
+              <w:t>O(</w:t>
+            </w:r>
+            <w:proofErr w:type="spellStart"/>
+            <w:r>
+              <w:rPr>
+                <w:rFonts w:hint="eastAsia"/>
+              </w:rPr>
+              <w:t>nlogn</w:t>
+            </w:r>
+            <w:proofErr w:type="spellEnd"/>
+            <w:r>
+              <w:rPr>
+                <w:rFonts w:hint="eastAsia"/>
+              </w:rPr>
+              <w:t>)</w:t>
+            </w:r>
+          </w:p>
+        </w:tc>
+        <w:tc>
+          <w:tcPr>
+            <w:tcW w:w="817" w:type="dxa"/>
+          </w:tcPr>
+          <w:p>
+            <w:pPr>
+              <w:jc w:val="center"/>
             </w:pPr>
             <w:r>
               <w:rPr>
@@ -9671,58 +9762,27 @@
           <w:p>
             <w:pPr>
               <w:jc w:val="center"/>
-              <w:rPr>
-                <w:rFonts w:hint="eastAsia"/>
-              </w:rPr>
             </w:pPr>
             <w:r>
               <w:rPr>
                 <w:rFonts w:hint="eastAsia"/>
               </w:rPr>
-              <w:t>O</w:t>
+              <w:t>O(</w:t>
             </w:r>
-            <m:oMath>
-              <m:r>
-                <m:rPr>
-                  <m:sty m:val="p"/>
-                </m:rPr>
-                <w:rPr>
-                  <w:rFonts w:ascii="Cambria Math" w:hAnsi="Cambria Math"/>
-                </w:rPr>
-                <m:t>(</m:t>
-              </m:r>
-              <m:sSup>
-                <m:sSupPr>
-                  <m:ctrlPr>
-                    <w:rPr>
-                      <w:rFonts w:ascii="Cambria Math" w:hAnsi="Cambria Math"/>
-                    </w:rPr>
-                  </m:ctrlPr>
-                </m:sSupPr>
-                <m:e>
-                  <m:r>
-                    <w:rPr>
-                      <w:rFonts w:ascii="Cambria Math" w:hAnsi="Cambria Math"/>
-                    </w:rPr>
-                    <m:t>n</m:t>
-                  </m:r>
-                </m:e>
-                <m:sup>
-                  <m:r>
-                    <w:rPr>
-                      <w:rFonts w:ascii="Cambria Math" w:hAnsi="Cambria Math"/>
-                    </w:rPr>
-                    <m:t>2</m:t>
-                  </m:r>
-                </m:sup>
-              </m:sSup>
-              <m:r>
-                <w:rPr>
-                  <w:rFonts w:ascii="Cambria Math" w:hAnsi="Cambria Math"/>
-                </w:rPr>
-                <m:t>)</m:t>
-              </m:r>
-            </m:oMath>
+            <w:proofErr w:type="spellStart"/>
+            <w:r>
+              <w:rPr>
+                <w:rFonts w:hint="eastAsia"/>
+              </w:rPr>
+              <w:t>nlogn</w:t>
+            </w:r>
+            <w:proofErr w:type="spellEnd"/>
+            <w:r>
+              <w:rPr>
+                <w:rFonts w:hint="eastAsia"/>
+              </w:rPr>
+              <w:t>)</w:t>
+            </w:r>
           </w:p>
         </w:tc>
         <w:tc>
@@ -9732,23 +9792,26 @@
           <w:p>
             <w:pPr>
               <w:jc w:val="center"/>
-              <w:rPr>
-                <w:rFonts w:hint="eastAsia"/>
-              </w:rPr>
             </w:pPr>
-            <w:proofErr w:type="gramStart"/>
             <w:r>
               <w:rPr>
                 <w:rFonts w:hint="eastAsia"/>
               </w:rPr>
               <w:t>O(</w:t>
             </w:r>
-            <w:proofErr w:type="gramEnd"/>
+            <w:proofErr w:type="spellStart"/>
             <w:r>
               <w:rPr>
                 <w:rFonts w:hint="eastAsia"/>
               </w:rPr>
-              <w:t>1)</w:t>
+              <w:t>logn</w:t>
+            </w:r>
+            <w:proofErr w:type="spellEnd"/>
+            <w:r>
+              <w:rPr>
+                <w:rFonts w:hint="eastAsia"/>
+              </w:rPr>
+              <w:t>)~O(n)</w:t>
             </w:r>
           </w:p>
         </w:tc>
@@ -9759,21 +9822,12 @@
           <w:p>
             <w:pPr>
               <w:jc w:val="center"/>
-              <w:rPr>
-                <w:rFonts w:hint="eastAsia"/>
-              </w:rPr>
             </w:pPr>
             <w:r>
               <w:rPr>
                 <w:rFonts w:hint="eastAsia"/>
               </w:rPr>
-              <w:t>Uns</w:t>
-            </w:r>
-            <w:r>
-              <w:rPr>
-                <w:rFonts w:hint="eastAsia"/>
-              </w:rPr>
-              <w:t>table</w:t>
+              <w:t>Unstable</w:t>
             </w:r>
           </w:p>
         </w:tc>
@@ -9786,15 +9840,12 @@
           <w:p>
             <w:pPr>
               <w:jc w:val="center"/>
-              <w:rPr>
-                <w:rFonts w:hint="eastAsia"/>
-              </w:rPr>
             </w:pPr>
             <w:r>
               <w:rPr>
                 <w:rFonts w:hint="eastAsia"/>
               </w:rPr>
-              <w:t>Quick Sort</w:t>
+              <w:t>Merge Sort</w:t>
             </w:r>
           </w:p>
         </w:tc>
@@ -9806,9 +9857,6 @@
           <w:p>
             <w:pPr>
               <w:jc w:val="center"/>
-              <w:rPr>
-                <w:rFonts w:hint="eastAsia"/>
-              </w:rPr>
             </w:pPr>
             <w:r>
               <w:rPr>
@@ -9839,58 +9887,27 @@
           <w:p>
             <w:pPr>
               <w:jc w:val="center"/>
-              <w:rPr>
-                <w:rFonts w:hint="eastAsia"/>
-              </w:rPr>
             </w:pPr>
             <w:r>
               <w:rPr>
                 <w:rFonts w:hint="eastAsia"/>
               </w:rPr>
-              <w:t>O</w:t>
+              <w:t>O(</w:t>
             </w:r>
-            <m:oMath>
-              <m:r>
-                <m:rPr>
-                  <m:sty m:val="p"/>
-                </m:rPr>
-                <w:rPr>
-                  <w:rFonts w:ascii="Cambria Math" w:hAnsi="Cambria Math"/>
-                </w:rPr>
-                <m:t>(</m:t>
-              </m:r>
-              <m:sSup>
-                <m:sSupPr>
-                  <m:ctrlPr>
-                    <w:rPr>
-                      <w:rFonts w:ascii="Cambria Math" w:hAnsi="Cambria Math"/>
-                    </w:rPr>
-                  </m:ctrlPr>
-                </m:sSupPr>
-                <m:e>
-                  <m:r>
-                    <w:rPr>
-                      <w:rFonts w:ascii="Cambria Math" w:hAnsi="Cambria Math"/>
-                    </w:rPr>
-                    <m:t>n</m:t>
-                  </m:r>
-                </m:e>
-                <m:sup>
-                  <m:r>
-                    <w:rPr>
-                      <w:rFonts w:ascii="Cambria Math" w:hAnsi="Cambria Math"/>
-                    </w:rPr>
-                    <m:t>2</m:t>
-                  </m:r>
-                </m:sup>
-              </m:sSup>
-              <m:r>
-                <w:rPr>
-                  <w:rFonts w:ascii="Cambria Math" w:hAnsi="Cambria Math"/>
-                </w:rPr>
-                <m:t>)</m:t>
-              </m:r>
-            </m:oMath>
+            <w:proofErr w:type="spellStart"/>
+            <w:r>
+              <w:rPr>
+                <w:rFonts w:hint="eastAsia"/>
+              </w:rPr>
+              <w:t>logn</w:t>
+            </w:r>
+            <w:proofErr w:type="spellEnd"/>
+            <w:r>
+              <w:rPr>
+                <w:rFonts w:hint="eastAsia"/>
+              </w:rPr>
+              <w:t>)</w:t>
+            </w:r>
           </w:p>
         </w:tc>
         <w:tc>
@@ -9900,9 +9917,6 @@
           <w:p>
             <w:pPr>
               <w:jc w:val="center"/>
-              <w:rPr>
-                <w:rFonts w:hint="eastAsia"/>
-              </w:rPr>
             </w:pPr>
             <w:r>
               <w:rPr>
@@ -9933,29 +9947,12 @@
           <w:p>
             <w:pPr>
               <w:jc w:val="center"/>
-              <w:rPr>
-                <w:rFonts w:hint="eastAsia"/>
-              </w:rPr>
             </w:pPr>
             <w:r>
               <w:rPr>
                 <w:rFonts w:hint="eastAsia"/>
               </w:rPr>
-              <w:t>O(</w:t>
-            </w:r>
-            <w:proofErr w:type="spellStart"/>
-            <w:r>
-              <w:rPr>
-                <w:rFonts w:hint="eastAsia"/>
-              </w:rPr>
-              <w:t>logn</w:t>
-            </w:r>
-            <w:proofErr w:type="spellEnd"/>
-            <w:r>
-              <w:rPr>
-                <w:rFonts w:hint="eastAsia"/>
-              </w:rPr>
-              <w:t>)~O(n)</w:t>
+              <w:t>O(n)</w:t>
             </w:r>
           </w:p>
         </w:tc>
@@ -9966,15 +9963,12 @@
           <w:p>
             <w:pPr>
               <w:jc w:val="center"/>
-              <w:rPr>
-                <w:rFonts w:hint="eastAsia"/>
-              </w:rPr>
             </w:pPr>
             <w:r>
               <w:rPr>
                 <w:rFonts w:hint="eastAsia"/>
               </w:rPr>
-              <w:t>Unstable</w:t>
+              <w:t>Stable</w:t>
             </w:r>
           </w:p>
         </w:tc>
@@ -9987,15 +9981,12 @@
           <w:p>
             <w:pPr>
               <w:jc w:val="center"/>
-              <w:rPr>
-                <w:rFonts w:hint="eastAsia"/>
-              </w:rPr>
             </w:pPr>
             <w:r>
               <w:rPr>
                 <w:rFonts w:hint="eastAsia"/>
               </w:rPr>
-              <w:t>Merge Sort</w:t>
+              <w:t>Heap Sort</w:t>
             </w:r>
           </w:p>
         </w:tc>
@@ -10007,9 +9998,6 @@
           <w:p>
             <w:pPr>
               <w:jc w:val="center"/>
-              <w:rPr>
-                <w:rFonts w:hint="eastAsia"/>
-              </w:rPr>
             </w:pPr>
             <w:r>
               <w:rPr>
@@ -10040,168 +10028,6 @@
           <w:p>
             <w:pPr>
               <w:jc w:val="center"/>
-              <w:rPr>
-                <w:rFonts w:hint="eastAsia"/>
-              </w:rPr>
-            </w:pPr>
-            <w:r>
-              <w:rPr>
-                <w:rFonts w:hint="eastAsia"/>
-              </w:rPr>
-              <w:t>O(</w:t>
-            </w:r>
-            <w:proofErr w:type="spellStart"/>
-            <w:r>
-              <w:rPr>
-                <w:rFonts w:hint="eastAsia"/>
-              </w:rPr>
-              <w:t>logn</w:t>
-            </w:r>
-            <w:proofErr w:type="spellEnd"/>
-            <w:r>
-              <w:rPr>
-                <w:rFonts w:hint="eastAsia"/>
-              </w:rPr>
-              <w:t>)</w:t>
-            </w:r>
-          </w:p>
-        </w:tc>
-        <w:tc>
-          <w:tcPr>
-            <w:tcW w:w="720" w:type="dxa"/>
-          </w:tcPr>
-          <w:p>
-            <w:pPr>
-              <w:jc w:val="center"/>
-              <w:rPr>
-                <w:rFonts w:hint="eastAsia"/>
-              </w:rPr>
-            </w:pPr>
-            <w:r>
-              <w:rPr>
-                <w:rFonts w:hint="eastAsia"/>
-              </w:rPr>
-              <w:t>O(</w:t>
-            </w:r>
-            <w:proofErr w:type="spellStart"/>
-            <w:r>
-              <w:rPr>
-                <w:rFonts w:hint="eastAsia"/>
-              </w:rPr>
-              <w:t>nlogn</w:t>
-            </w:r>
-            <w:proofErr w:type="spellEnd"/>
-            <w:r>
-              <w:rPr>
-                <w:rFonts w:hint="eastAsia"/>
-              </w:rPr>
-              <w:t>)</w:t>
-            </w:r>
-          </w:p>
-        </w:tc>
-        <w:tc>
-          <w:tcPr>
-            <w:tcW w:w="1980" w:type="dxa"/>
-          </w:tcPr>
-          <w:p>
-            <w:pPr>
-              <w:jc w:val="center"/>
-              <w:rPr>
-                <w:rFonts w:hint="eastAsia"/>
-              </w:rPr>
-            </w:pPr>
-            <w:r>
-              <w:rPr>
-                <w:rFonts w:hint="eastAsia"/>
-              </w:rPr>
-              <w:t>O(n)</w:t>
-            </w:r>
-          </w:p>
-        </w:tc>
-        <w:tc>
-          <w:tcPr>
-            <w:tcW w:w="2052" w:type="dxa"/>
-          </w:tcPr>
-          <w:p>
-            <w:pPr>
-              <w:jc w:val="center"/>
-              <w:rPr>
-                <w:rFonts w:hint="eastAsia"/>
-              </w:rPr>
-            </w:pPr>
-            <w:r>
-              <w:rPr>
-                <w:rFonts w:hint="eastAsia"/>
-              </w:rPr>
-              <w:t>Stable</w:t>
-            </w:r>
-          </w:p>
-        </w:tc>
-      </w:tr>
-      <w:tr>
-        <w:tc>
-          <w:tcPr>
-            <w:tcW w:w="2006" w:type="dxa"/>
-          </w:tcPr>
-          <w:p>
-            <w:pPr>
-              <w:jc w:val="center"/>
-              <w:rPr>
-                <w:rFonts w:hint="eastAsia"/>
-              </w:rPr>
-            </w:pPr>
-            <w:r>
-              <w:rPr>
-                <w:rFonts w:hint="eastAsia"/>
-              </w:rPr>
-              <w:t>Heap Sort</w:t>
-            </w:r>
-          </w:p>
-        </w:tc>
-        <w:tc>
-          <w:tcPr>
-            <w:tcW w:w="721" w:type="dxa"/>
-            <w:gridSpan w:val="2"/>
-          </w:tcPr>
-          <w:p>
-            <w:pPr>
-              <w:jc w:val="center"/>
-              <w:rPr>
-                <w:rFonts w:hint="eastAsia"/>
-              </w:rPr>
-            </w:pPr>
-            <w:r>
-              <w:rPr>
-                <w:rFonts w:hint="eastAsia"/>
-              </w:rPr>
-              <w:t>O(</w:t>
-            </w:r>
-            <w:proofErr w:type="spellStart"/>
-            <w:r>
-              <w:rPr>
-                <w:rFonts w:hint="eastAsia"/>
-              </w:rPr>
-              <w:t>nlogn</w:t>
-            </w:r>
-            <w:proofErr w:type="spellEnd"/>
-            <w:r>
-              <w:rPr>
-                <w:rFonts w:hint="eastAsia"/>
-              </w:rPr>
-              <w:t>)</w:t>
-            </w:r>
-          </w:p>
-        </w:tc>
-        <w:tc>
-          <w:tcPr>
-            <w:tcW w:w="817" w:type="dxa"/>
-          </w:tcPr>
-          <w:p>
-            <w:pPr>
-              <w:jc w:val="center"/>
-              <w:rPr>
-                <w:rFonts w:hint="eastAsia"/>
-              </w:rPr>
             </w:pPr>
             <w:r>
               <w:rPr>
@@ -10235,9 +10061,6 @@
           <w:p>
             <w:pPr>
               <w:jc w:val="center"/>
-              <w:rPr>
-                <w:rFonts w:hint="eastAsia"/>
-              </w:rPr>
             </w:pPr>
             <w:r>
               <w:rPr>
@@ -10268,9 +10091,6 @@
           <w:p>
             <w:pPr>
               <w:jc w:val="center"/>
-              <w:rPr>
-                <w:rFonts w:hint="eastAsia"/>
-              </w:rPr>
             </w:pPr>
             <w:proofErr w:type="gramStart"/>
             <w:r>
@@ -10295,9 +10115,6 @@
           <w:p>
             <w:pPr>
               <w:jc w:val="center"/>
-              <w:rPr>
-                <w:rFonts w:hint="eastAsia"/>
-              </w:rPr>
             </w:pPr>
             <w:r>
               <w:rPr>
@@ -10316,9 +10133,6 @@
           <w:p>
             <w:pPr>
               <w:jc w:val="center"/>
-              <w:rPr>
-                <w:rFonts w:hint="eastAsia"/>
-              </w:rPr>
             </w:pPr>
           </w:p>
         </w:tc>
@@ -10330,9 +10144,6 @@
           <w:p>
             <w:pPr>
               <w:jc w:val="center"/>
-              <w:rPr>
-                <w:rFonts w:hint="eastAsia"/>
-              </w:rPr>
             </w:pPr>
             <w:r>
               <w:rPr>
@@ -10349,9 +10160,6 @@
           <w:p>
             <w:pPr>
               <w:jc w:val="center"/>
-              <w:rPr>
-                <w:rFonts w:hint="eastAsia"/>
-              </w:rPr>
             </w:pPr>
             <w:r>
               <w:rPr>
@@ -10368,9 +10176,6 @@
           <w:p>
             <w:pPr>
               <w:jc w:val="center"/>
-              <w:rPr>
-                <w:rFonts w:hint="eastAsia"/>
-              </w:rPr>
             </w:pPr>
             <w:r>
               <w:rPr>
@@ -10389,9 +10194,6 @@
           <w:p>
             <w:pPr>
               <w:jc w:val="center"/>
-              <w:rPr>
-                <w:rFonts w:hint="eastAsia"/>
-              </w:rPr>
             </w:pPr>
             <w:r>
               <w:rPr>
@@ -10409,9 +10211,6 @@
           <w:p>
             <w:pPr>
               <w:jc w:val="center"/>
-              <w:rPr>
-                <w:rFonts w:hint="eastAsia"/>
-              </w:rPr>
             </w:pPr>
             <w:r>
               <w:rPr>
@@ -10445,9 +10244,6 @@
           <w:p>
             <w:pPr>
               <w:jc w:val="center"/>
-              <w:rPr>
-                <w:rFonts w:hint="eastAsia"/>
-              </w:rPr>
             </w:pPr>
             <w:r>
               <w:rPr>
@@ -10464,9 +10260,6 @@
           <w:p>
             <w:pPr>
               <w:jc w:val="center"/>
-              <w:rPr>
-                <w:rFonts w:hint="eastAsia"/>
-              </w:rPr>
             </w:pPr>
             <w:r>
               <w:rPr>
@@ -10485,9 +10278,6 @@
           <w:p>
             <w:pPr>
               <w:jc w:val="center"/>
-              <w:rPr>
-                <w:rFonts w:hint="eastAsia"/>
-              </w:rPr>
             </w:pPr>
             <w:r>
               <w:rPr>
@@ -10514,9 +10304,6 @@
           <w:p>
             <w:pPr>
               <w:jc w:val="center"/>
-              <w:rPr>
-                <w:rFonts w:hint="eastAsia"/>
-              </w:rPr>
             </w:pPr>
             <w:r>
               <w:rPr>
@@ -10547,9 +10334,6 @@
           <w:p>
             <w:pPr>
               <w:jc w:val="center"/>
-              <w:rPr>
-                <w:rFonts w:hint="eastAsia"/>
-              </w:rPr>
             </w:pPr>
             <w:r>
               <w:rPr>
@@ -10580,9 +10364,6 @@
           <w:p>
             <w:pPr>
               <w:jc w:val="center"/>
-              <w:rPr>
-                <w:rFonts w:hint="eastAsia"/>
-              </w:rPr>
             </w:pPr>
             <w:r>
               <w:rPr>
@@ -10735,11 +10516,6 @@
       </w:r>
     </w:p>
     <w:p>
-      <w:pPr>
-        <w:rPr>
-          <w:rFonts w:hint="eastAsia"/>
-        </w:rPr>
-      </w:pPr>
       <w:proofErr w:type="spellStart"/>
       <w:r>
         <w:rPr>
@@ -10776,6 +10552,1332 @@
       </w:r>
       <w:r>
         <w:t>ong n unsorted Data list</w:t>
+      </w:r>
+    </w:p>
+    <w:p>
+      <w:pPr>
+        <w:rPr>
+          <w:rFonts w:hint="eastAsia"/>
+        </w:rPr>
+      </w:pPr>
+      <w:r>
+        <w:rPr>
+          <w:rFonts w:hint="eastAsia"/>
+        </w:rPr>
+        <w:t>BST</w:t>
+      </w:r>
+      <w:r>
+        <w:rPr>
+          <w:rFonts w:hint="eastAsia"/>
+        </w:rPr>
+        <w:t>如何找出</w:t>
+      </w:r>
+      <w:proofErr w:type="spellStart"/>
+      <w:r>
+        <w:rPr>
+          <w:rFonts w:hint="eastAsia"/>
+        </w:rPr>
+        <w:t>ith</w:t>
+      </w:r>
+      <w:proofErr w:type="spellEnd"/>
+      <w:r>
+        <w:rPr>
+          <w:rFonts w:hint="eastAsia"/>
+        </w:rPr>
+        <w:t xml:space="preserve"> smallest Data</w:t>
+      </w:r>
+      <w:r>
+        <w:rPr>
+          <w:rFonts w:hint="eastAsia"/>
+        </w:rPr>
+        <w:t>，而現在這個是</w:t>
+      </w:r>
+      <w:r>
+        <w:rPr>
+          <w:rFonts w:hint="eastAsia"/>
+        </w:rPr>
+        <w:t>based on array</w:t>
+      </w:r>
+    </w:p>
+    <w:p>
+      <w:r>
+        <w:t>[</w:t>
+      </w:r>
+      <w:r>
+        <w:rPr>
+          <w:rFonts w:hint="eastAsia"/>
+        </w:rPr>
+        <w:t>法</w:t>
+      </w:r>
+      <w:proofErr w:type="gramStart"/>
+      <w:r>
+        <w:rPr>
+          <w:rFonts w:hint="eastAsia"/>
+        </w:rPr>
+        <w:t>一</w:t>
+      </w:r>
+      <w:proofErr w:type="gramEnd"/>
+      <w:r>
+        <w:rPr>
+          <w:rFonts w:hint="eastAsia"/>
+        </w:rPr>
+        <w:t>]</w:t>
+      </w:r>
+    </w:p>
+    <w:p>
+      <w:pPr>
+        <w:rPr>
+          <w:rFonts w:hint="eastAsia"/>
+        </w:rPr>
+      </w:pPr>
+      <w:r>
+        <w:rPr>
+          <w:rFonts w:hint="eastAsia"/>
+        </w:rPr>
+        <w:t>Steps:</w:t>
+      </w:r>
+    </w:p>
+    <w:p>
+      <w:pPr>
+        <w:rPr>
+          <w:rFonts w:hint="eastAsia"/>
+        </w:rPr>
+      </w:pPr>
+      <w:r>
+        <w:t xml:space="preserve">1. </w:t>
+      </w:r>
+      <w:r>
+        <w:rPr>
+          <w:rFonts w:hint="eastAsia"/>
+        </w:rPr>
+        <w:t>先</w:t>
+      </w:r>
+      <w:r>
+        <w:rPr>
+          <w:rFonts w:hint="eastAsia"/>
+        </w:rPr>
+        <w:t xml:space="preserve">sort =&gt; </w:t>
+      </w:r>
+      <w:r>
+        <w:rPr>
+          <w:rFonts w:hint="eastAsia"/>
+        </w:rPr>
+        <w:t>採用</w:t>
+      </w:r>
+      <w:r>
+        <w:rPr>
+          <w:rFonts w:hint="eastAsia"/>
+        </w:rPr>
+        <w:t>quick sort</w:t>
+      </w:r>
+    </w:p>
+    <w:p>
+      <w:r>
+        <w:t>2. return A[</w:t>
+      </w:r>
+      <w:proofErr w:type="spellStart"/>
+      <w:r>
+        <w:t>i</w:t>
+      </w:r>
+      <w:proofErr w:type="spellEnd"/>
+      <w:r>
+        <w:t>] (Assume Data</w:t>
+      </w:r>
+      <w:r>
+        <w:rPr>
+          <w:rFonts w:hint="eastAsia"/>
+        </w:rPr>
+        <w:t>皆不同</w:t>
+      </w:r>
+      <w:r>
+        <w:rPr>
+          <w:rFonts w:hint="eastAsia"/>
+        </w:rPr>
+        <w:t>) Time: O(</w:t>
+      </w:r>
+      <w:proofErr w:type="spellStart"/>
+      <w:r>
+        <w:rPr>
+          <w:rFonts w:hint="eastAsia"/>
+        </w:rPr>
+        <w:t>nlogn</w:t>
+      </w:r>
+      <w:proofErr w:type="spellEnd"/>
+      <w:r>
+        <w:rPr>
+          <w:rFonts w:hint="eastAsia"/>
+        </w:rPr>
+        <w:t>) in best/</w:t>
+      </w:r>
+      <w:proofErr w:type="spellStart"/>
+      <w:r>
+        <w:rPr>
+          <w:rFonts w:hint="eastAsia"/>
+        </w:rPr>
+        <w:t>avg</w:t>
+      </w:r>
+      <w:proofErr w:type="spellEnd"/>
+      <w:r>
+        <w:rPr>
+          <w:rFonts w:hint="eastAsia"/>
+        </w:rPr>
+        <w:t xml:space="preserve"> case</w:t>
+      </w:r>
+    </w:p>
+    <w:p>
+      <w:r>
+        <w:t>[</w:t>
+      </w:r>
+      <w:r>
+        <w:rPr>
+          <w:rFonts w:hint="eastAsia"/>
+        </w:rPr>
+        <w:t>法二</w:t>
+      </w:r>
+      <w:r>
+        <w:rPr>
+          <w:rFonts w:hint="eastAsia"/>
+        </w:rPr>
+        <w:t>]</w:t>
+      </w:r>
+    </w:p>
+    <w:p>
+      <w:r>
+        <w:rPr>
+          <w:rFonts w:hint="eastAsia"/>
+        </w:rPr>
+        <w:t>利用</w:t>
+      </w:r>
+      <w:r>
+        <w:rPr>
+          <w:rFonts w:hint="eastAsia"/>
+        </w:rPr>
+        <w:t>Quick Sort</w:t>
+      </w:r>
+      <w:r>
+        <w:rPr>
+          <w:rFonts w:hint="eastAsia"/>
+        </w:rPr>
+        <w:t>中的</w:t>
+      </w:r>
+      <w:r>
+        <w:rPr>
+          <w:rFonts w:hint="eastAsia"/>
+        </w:rPr>
+        <w:t>P</w:t>
+      </w:r>
+      <w:r>
+        <w:t>artition</w:t>
+      </w:r>
+      <w:r>
+        <w:rPr>
+          <w:rFonts w:hint="eastAsia"/>
+        </w:rPr>
+        <w:t>技巧來完成</w:t>
+      </w:r>
+    </w:p>
+    <w:p>
+      <w:r>
+        <w:rPr>
+          <w:rFonts w:hint="eastAsia"/>
+        </w:rPr>
+        <w:lastRenderedPageBreak/>
+        <w:t>(</w:t>
+      </w:r>
+      <w:r>
+        <w:rPr>
+          <w:rFonts w:hint="eastAsia"/>
+        </w:rPr>
+        <w:t>可將</w:t>
+      </w:r>
+      <w:proofErr w:type="spellStart"/>
+      <w:r>
+        <w:rPr>
+          <w:rFonts w:hint="eastAsia"/>
+        </w:rPr>
+        <w:t>pk</w:t>
+      </w:r>
+      <w:proofErr w:type="spellEnd"/>
+      <w:r>
+        <w:rPr>
+          <w:rFonts w:hint="eastAsia"/>
+        </w:rPr>
+        <w:t>製於正確位置上</w:t>
+      </w:r>
+      <w:r>
+        <w:rPr>
+          <w:rFonts w:hint="eastAsia"/>
+        </w:rPr>
+        <w:t>)</w:t>
+      </w:r>
+    </w:p>
+    <w:p>
+      <w:pPr>
+        <w:rPr>
+          <w:rFonts w:hint="eastAsia"/>
+        </w:rPr>
+      </w:pPr>
+      <w:r>
+        <w:rPr>
+          <w:rFonts w:hint="eastAsia"/>
+        </w:rPr>
+        <w:t>分析</w:t>
+      </w:r>
+      <w:r>
+        <w:rPr>
+          <w:rFonts w:hint="eastAsia"/>
+        </w:rPr>
+        <w:t>:</w:t>
+      </w:r>
+    </w:p>
+    <w:p>
+      <w:pPr>
+        <w:rPr>
+          <w:rFonts w:hint="eastAsia"/>
+        </w:rPr>
+      </w:pPr>
+      <w:r>
+        <w:rPr>
+          <w:rFonts w:hint="eastAsia"/>
+        </w:rPr>
+        <w:t xml:space="preserve">Time =&gt; Best case: </w:t>
+      </w:r>
+      <w:r>
+        <w:rPr>
+          <w:rFonts w:hint="eastAsia"/>
+        </w:rPr>
+        <w:t>當</w:t>
+      </w:r>
+      <w:r>
+        <w:rPr>
+          <w:rFonts w:hint="eastAsia"/>
+        </w:rPr>
+        <w:t>Partition</w:t>
+      </w:r>
+      <w:r>
+        <w:rPr>
+          <w:rFonts w:hint="eastAsia"/>
+        </w:rPr>
+        <w:t>恰好將</w:t>
+      </w:r>
+      <w:r>
+        <w:rPr>
+          <w:rFonts w:hint="eastAsia"/>
+        </w:rPr>
+        <w:t>Data</w:t>
+      </w:r>
+      <w:r>
+        <w:rPr>
+          <w:rFonts w:hint="eastAsia"/>
+        </w:rPr>
+        <w:t>切成兩等分</w:t>
+      </w:r>
+      <w:r>
+        <w:rPr>
+          <w:rFonts w:hint="eastAsia"/>
+        </w:rPr>
+        <w:t>=&gt;O(n)</w:t>
+      </w:r>
+    </w:p>
+    <w:p>
+      <w:r>
+        <w:t xml:space="preserve">     =&gt; </w:t>
+      </w:r>
+      <w:proofErr w:type="spellStart"/>
+      <w:r>
+        <w:t>Avg</w:t>
+      </w:r>
+      <w:proofErr w:type="spellEnd"/>
+      <w:r>
+        <w:t xml:space="preserve"> case: O(n)</w:t>
+      </w:r>
+    </w:p>
+    <w:p>
+      <w:r>
+        <w:rPr>
+          <w:rFonts w:hint="eastAsia"/>
+        </w:rPr>
+        <w:t xml:space="preserve">     =&gt; Worst case: </w:t>
+      </w:r>
+      <w:r>
+        <w:rPr>
+          <w:rFonts w:hint="eastAsia"/>
+        </w:rPr>
+        <w:t>當</w:t>
+      </w:r>
+      <w:r>
+        <w:rPr>
+          <w:rFonts w:hint="eastAsia"/>
+        </w:rPr>
+        <w:t>PK</w:t>
+      </w:r>
+      <w:r>
+        <w:rPr>
+          <w:rFonts w:hint="eastAsia"/>
+        </w:rPr>
+        <w:t>恰巧是</w:t>
+      </w:r>
+      <w:r>
+        <w:rPr>
+          <w:rFonts w:hint="eastAsia"/>
+        </w:rPr>
+        <w:t>min or Max</w:t>
+      </w:r>
+      <w:r>
+        <w:rPr>
+          <w:rFonts w:hint="eastAsia"/>
+        </w:rPr>
+        <w:t>時候</w:t>
+      </w:r>
+      <w:r>
+        <w:rPr>
+          <w:rFonts w:hint="eastAsia"/>
+        </w:rPr>
+        <w:t xml:space="preserve"> =&gt; O(n</w:t>
+      </w:r>
+      <w:r>
+        <w:rPr>
+          <w:rFonts w:hint="eastAsia"/>
+        </w:rPr>
+        <w:t>平方</w:t>
+      </w:r>
+      <w:r>
+        <w:rPr>
+          <w:rFonts w:hint="eastAsia"/>
+        </w:rPr>
+        <w:t>)</w:t>
+      </w:r>
+    </w:p>
+    <w:p/>
+    <w:p>
+      <w:r>
+        <w:rPr>
+          <w:rFonts w:hint="eastAsia"/>
+        </w:rPr>
+        <w:t>[</w:t>
+      </w:r>
+      <w:r>
+        <w:rPr>
+          <w:rFonts w:hint="eastAsia"/>
+        </w:rPr>
+        <w:t>法三</w:t>
+      </w:r>
+      <w:r>
+        <w:rPr>
+          <w:rFonts w:hint="eastAsia"/>
+        </w:rPr>
+        <w:t>]</w:t>
+      </w:r>
+    </w:p>
+    <w:p>
+      <w:r>
+        <w:rPr>
+          <w:rFonts w:hint="eastAsia"/>
+        </w:rPr>
+        <w:t>在</w:t>
+      </w:r>
+      <w:r>
+        <w:rPr>
+          <w:rFonts w:hint="eastAsia"/>
+        </w:rPr>
+        <w:t>worst case</w:t>
+      </w:r>
+      <w:r>
+        <w:rPr>
+          <w:rFonts w:hint="eastAsia"/>
+        </w:rPr>
+        <w:t>下，仍為</w:t>
+      </w:r>
+      <w:r>
+        <w:rPr>
+          <w:rFonts w:hint="eastAsia"/>
+        </w:rPr>
+        <w:t>O(</w:t>
+      </w:r>
+      <w:r>
+        <w:t>n)</w:t>
+      </w:r>
+      <w:r>
+        <w:rPr>
+          <w:rFonts w:hint="eastAsia"/>
+        </w:rPr>
+        <w:t>之</w:t>
+      </w:r>
+      <w:r>
+        <w:rPr>
+          <w:rFonts w:hint="eastAsia"/>
+        </w:rPr>
+        <w:t>solution</w:t>
+      </w:r>
+    </w:p>
+    <w:p>
+      <w:r>
+        <w:rPr>
+          <w:rFonts w:hint="eastAsia"/>
+        </w:rPr>
+        <w:t>原則</w:t>
+      </w:r>
+      <w:r>
+        <w:rPr>
+          <w:rFonts w:hint="eastAsia"/>
+        </w:rPr>
+        <w:t xml:space="preserve">: </w:t>
+      </w:r>
+      <w:r>
+        <w:rPr>
+          <w:rFonts w:hint="eastAsia"/>
+        </w:rPr>
+        <w:t>避免</w:t>
+      </w:r>
+      <w:r>
+        <w:rPr>
+          <w:rFonts w:hint="eastAsia"/>
+        </w:rPr>
+        <w:t>PK</w:t>
+      </w:r>
+      <w:r>
+        <w:rPr>
+          <w:rFonts w:hint="eastAsia"/>
+        </w:rPr>
+        <w:t>是</w:t>
+      </w:r>
+      <w:r>
+        <w:rPr>
+          <w:rFonts w:hint="eastAsia"/>
+        </w:rPr>
+        <w:t>min or Max</w:t>
+      </w:r>
+      <w:r>
+        <w:rPr>
+          <w:rFonts w:hint="eastAsia"/>
+        </w:rPr>
+        <w:t>值，使用</w:t>
+      </w:r>
+      <w:r>
+        <w:rPr>
+          <w:rFonts w:hint="eastAsia"/>
+        </w:rPr>
+        <w:t>median-of-medians(</w:t>
+      </w:r>
+      <w:proofErr w:type="gramStart"/>
+      <w:r>
+        <w:rPr>
+          <w:rFonts w:hint="eastAsia"/>
+        </w:rPr>
+        <w:t>中間鍵</w:t>
+      </w:r>
+      <w:proofErr w:type="gramEnd"/>
+      <w:r>
+        <w:rPr>
+          <w:rFonts w:hint="eastAsia"/>
+        </w:rPr>
+        <w:t>s</w:t>
+      </w:r>
+      <w:r>
+        <w:rPr>
+          <w:rFonts w:hint="eastAsia"/>
+        </w:rPr>
+        <w:t>之</w:t>
+      </w:r>
+      <w:proofErr w:type="gramStart"/>
+      <w:r>
+        <w:rPr>
+          <w:rFonts w:hint="eastAsia"/>
+        </w:rPr>
+        <w:t>中間鍵</w:t>
+      </w:r>
+      <w:proofErr w:type="gramEnd"/>
+      <w:r>
+        <w:rPr>
+          <w:rFonts w:hint="eastAsia"/>
+        </w:rPr>
+        <w:t>)</w:t>
+      </w:r>
+      <w:r>
+        <w:rPr>
+          <w:rFonts w:hint="eastAsia"/>
+        </w:rPr>
+        <w:t>作為</w:t>
+      </w:r>
+      <w:r>
+        <w:rPr>
+          <w:rFonts w:hint="eastAsia"/>
+        </w:rPr>
+        <w:t>PK</w:t>
+      </w:r>
+    </w:p>
+    <w:p>
+      <w:proofErr w:type="spellStart"/>
+      <w:r>
+        <w:t>Algo</w:t>
+      </w:r>
+      <w:proofErr w:type="spellEnd"/>
+      <w:r>
+        <w:t>:</w:t>
+      </w:r>
+    </w:p>
+    <w:p>
+      <w:r>
+        <w:t>Select(</w:t>
+      </w:r>
+      <w:proofErr w:type="spellStart"/>
+      <w:proofErr w:type="gramStart"/>
+      <w:r>
+        <w:t>A,p</w:t>
+      </w:r>
+      <w:proofErr w:type="gramEnd"/>
+      <w:r>
+        <w:t>,r,i</w:t>
+      </w:r>
+      <w:proofErr w:type="spellEnd"/>
+      <w:r>
+        <w:t>)</w:t>
+      </w:r>
+    </w:p>
+    <w:p>
+      <w:pPr>
+        <w:rPr>
+          <w:rFonts w:hint="eastAsia"/>
+        </w:rPr>
+      </w:pPr>
+      <w:r>
+        <w:rPr>
+          <w:rFonts w:hint="eastAsia"/>
+        </w:rPr>
+        <w:t>// A[p]~A[r]</w:t>
+      </w:r>
+      <w:r>
+        <w:rPr>
+          <w:rFonts w:hint="eastAsia"/>
+        </w:rPr>
+        <w:t>有</w:t>
+      </w:r>
+      <w:r>
+        <w:rPr>
+          <w:rFonts w:hint="eastAsia"/>
+        </w:rPr>
+        <w:t>n</w:t>
+      </w:r>
+      <w:proofErr w:type="gramStart"/>
+      <w:r>
+        <w:rPr>
+          <w:rFonts w:hint="eastAsia"/>
+        </w:rPr>
+        <w:t>個</w:t>
+      </w:r>
+      <w:proofErr w:type="gramEnd"/>
+      <w:r>
+        <w:rPr>
+          <w:rFonts w:hint="eastAsia"/>
+        </w:rPr>
+        <w:t>Data</w:t>
+      </w:r>
+    </w:p>
+    <w:p>
+      <w:r>
+        <w:t>{</w:t>
+      </w:r>
+    </w:p>
+    <w:p>
+      <w:pPr>
+        <w:rPr>
+          <w:rFonts w:hint="eastAsia"/>
+        </w:rPr>
+      </w:pPr>
+      <w:r>
+        <w:rPr>
+          <w:rFonts w:hint="eastAsia"/>
+        </w:rPr>
+        <w:t xml:space="preserve">  1.</w:t>
+      </w:r>
+      <w:r>
+        <w:rPr>
+          <w:rFonts w:hint="eastAsia"/>
+        </w:rPr>
+        <w:t>先將</w:t>
+      </w:r>
+      <w:r>
+        <w:rPr>
+          <w:rFonts w:hint="eastAsia"/>
+        </w:rPr>
+        <w:t>n</w:t>
+      </w:r>
+      <w:proofErr w:type="gramStart"/>
+      <w:r>
+        <w:rPr>
+          <w:rFonts w:hint="eastAsia"/>
+        </w:rPr>
+        <w:t>個</w:t>
+      </w:r>
+      <w:proofErr w:type="gramEnd"/>
+      <w:r>
+        <w:rPr>
+          <w:rFonts w:hint="eastAsia"/>
+        </w:rPr>
+        <w:t>Data</w:t>
+      </w:r>
+      <w:r>
+        <w:rPr>
+          <w:rFonts w:hint="eastAsia"/>
+        </w:rPr>
+        <w:t>分成</w:t>
+      </w:r>
+      <w:r>
+        <w:rPr>
+          <w:rFonts w:hint="eastAsia"/>
+        </w:rPr>
+        <w:t>[n/5]</w:t>
+      </w:r>
+      <w:r>
+        <w:rPr>
+          <w:rFonts w:hint="eastAsia"/>
+        </w:rPr>
+        <w:t>取上限</w:t>
+      </w:r>
+      <w:proofErr w:type="gramStart"/>
+      <w:r>
+        <w:rPr>
+          <w:rFonts w:hint="eastAsia"/>
+        </w:rPr>
+        <w:t>個</w:t>
+      </w:r>
+      <w:proofErr w:type="gramEnd"/>
+      <w:r>
+        <w:rPr>
+          <w:rFonts w:hint="eastAsia"/>
+        </w:rPr>
+        <w:t>groups</w:t>
+      </w:r>
+      <w:r>
+        <w:rPr>
+          <w:rFonts w:hint="eastAsia"/>
+        </w:rPr>
+        <w:t>，每</w:t>
+      </w:r>
+      <w:proofErr w:type="gramStart"/>
+      <w:r>
+        <w:rPr>
+          <w:rFonts w:hint="eastAsia"/>
+        </w:rPr>
+        <w:t>個</w:t>
+      </w:r>
+      <w:proofErr w:type="gramEnd"/>
+      <w:r>
+        <w:rPr>
+          <w:rFonts w:hint="eastAsia"/>
+        </w:rPr>
+        <w:t>group</w:t>
+      </w:r>
+      <w:r>
+        <w:rPr>
+          <w:rFonts w:hint="eastAsia"/>
+        </w:rPr>
+        <w:t>為</w:t>
+      </w:r>
+      <w:r>
+        <w:rPr>
+          <w:rFonts w:hint="eastAsia"/>
+        </w:rPr>
+        <w:t>5</w:t>
+      </w:r>
+      <w:r>
+        <w:rPr>
+          <w:rFonts w:hint="eastAsia"/>
+        </w:rPr>
+        <w:t>個</w:t>
+      </w:r>
+      <w:r>
+        <w:rPr>
+          <w:rFonts w:hint="eastAsia"/>
+        </w:rPr>
+        <w:t>Data</w:t>
+      </w:r>
+      <w:r>
+        <w:rPr>
+          <w:rFonts w:hint="eastAsia"/>
+        </w:rPr>
+        <w:t>，可能有一個</w:t>
+      </w:r>
+      <w:r>
+        <w:rPr>
+          <w:rFonts w:hint="eastAsia"/>
+        </w:rPr>
+        <w:t>group</w:t>
+      </w:r>
+      <w:r>
+        <w:rPr>
+          <w:rFonts w:hint="eastAsia"/>
+        </w:rPr>
+        <w:t>不足</w:t>
+      </w:r>
+      <w:r>
+        <w:rPr>
+          <w:rFonts w:hint="eastAsia"/>
+        </w:rPr>
+        <w:t>5</w:t>
+      </w:r>
+      <w:r>
+        <w:rPr>
+          <w:rFonts w:hint="eastAsia"/>
+        </w:rPr>
+        <w:t>個</w:t>
+      </w:r>
+      <w:r>
+        <w:rPr>
+          <w:rFonts w:hint="eastAsia"/>
+        </w:rPr>
+        <w:t>Data</w:t>
+      </w:r>
+    </w:p>
+    <w:p>
+      <w:r>
+        <w:t xml:space="preserve">  =&gt;</w:t>
+      </w:r>
+      <w:proofErr w:type="spellStart"/>
+      <w:proofErr w:type="gramStart"/>
+      <w:r>
+        <w:t>Time:O</w:t>
+      </w:r>
+      <w:proofErr w:type="spellEnd"/>
+      <w:proofErr w:type="gramEnd"/>
+      <w:r>
+        <w:t>(n)</w:t>
+      </w:r>
+    </w:p>
+    <w:p>
+      <w:pPr>
+        <w:rPr>
+          <w:rFonts w:hint="eastAsia"/>
+        </w:rPr>
+      </w:pPr>
+      <w:r>
+        <w:rPr>
+          <w:rFonts w:hint="eastAsia"/>
+        </w:rPr>
+        <w:t xml:space="preserve">  2.</w:t>
+      </w:r>
+      <w:r>
+        <w:rPr>
+          <w:rFonts w:hint="eastAsia"/>
+        </w:rPr>
+        <w:t>每</w:t>
+      </w:r>
+      <w:proofErr w:type="gramStart"/>
+      <w:r>
+        <w:rPr>
+          <w:rFonts w:hint="eastAsia"/>
+        </w:rPr>
+        <w:t>個</w:t>
+      </w:r>
+      <w:proofErr w:type="gramEnd"/>
+      <w:r>
+        <w:rPr>
+          <w:rFonts w:hint="eastAsia"/>
+        </w:rPr>
+        <w:t>Group</w:t>
+      </w:r>
+      <w:r>
+        <w:rPr>
+          <w:rFonts w:hint="eastAsia"/>
+        </w:rPr>
+        <w:t>之</w:t>
+      </w:r>
+      <w:r>
+        <w:rPr>
+          <w:rFonts w:hint="eastAsia"/>
+        </w:rPr>
+        <w:t>5</w:t>
+      </w:r>
+      <w:r>
+        <w:rPr>
+          <w:rFonts w:hint="eastAsia"/>
+        </w:rPr>
+        <w:t>個</w:t>
+      </w:r>
+      <w:r>
+        <w:rPr>
+          <w:rFonts w:hint="eastAsia"/>
+        </w:rPr>
+        <w:t>Data</w:t>
+      </w:r>
+      <w:r>
+        <w:rPr>
+          <w:rFonts w:hint="eastAsia"/>
+        </w:rPr>
+        <w:t>各自</w:t>
+      </w:r>
+      <w:r>
+        <w:rPr>
+          <w:rFonts w:hint="eastAsia"/>
+        </w:rPr>
+        <w:t>sort(</w:t>
+      </w:r>
+      <w:r>
+        <w:rPr>
+          <w:rFonts w:hint="eastAsia"/>
+        </w:rPr>
+        <w:t>小</w:t>
+      </w:r>
+      <w:r>
+        <w:rPr>
+          <w:rFonts w:hint="eastAsia"/>
+        </w:rPr>
+        <w:t>-&gt;</w:t>
+      </w:r>
+      <w:r>
+        <w:rPr>
+          <w:rFonts w:hint="eastAsia"/>
+        </w:rPr>
+        <w:t>大</w:t>
+      </w:r>
+      <w:r>
+        <w:rPr>
+          <w:rFonts w:hint="eastAsia"/>
+        </w:rPr>
+        <w:t>)</w:t>
+      </w:r>
+    </w:p>
+    <w:p>
+      <w:r>
+        <w:t xml:space="preserve">  =&gt;</w:t>
+      </w:r>
+      <w:proofErr w:type="spellStart"/>
+      <w:proofErr w:type="gramStart"/>
+      <w:r>
+        <w:t>Time:O</w:t>
+      </w:r>
+      <w:proofErr w:type="spellEnd"/>
+      <w:proofErr w:type="gramEnd"/>
+      <w:r>
+        <w:t>(n)</w:t>
+      </w:r>
+    </w:p>
+    <w:p>
+      <w:pPr>
+        <w:rPr>
+          <w:rFonts w:hint="eastAsia"/>
+        </w:rPr>
+      </w:pPr>
+      <w:r>
+        <w:rPr>
+          <w:rFonts w:hint="eastAsia"/>
+        </w:rPr>
+        <w:t xml:space="preserve">  3.</w:t>
+      </w:r>
+      <w:r>
+        <w:rPr>
+          <w:rFonts w:hint="eastAsia"/>
+        </w:rPr>
+        <w:t>每</w:t>
+      </w:r>
+      <w:proofErr w:type="gramStart"/>
+      <w:r>
+        <w:rPr>
+          <w:rFonts w:hint="eastAsia"/>
+        </w:rPr>
+        <w:t>個</w:t>
+      </w:r>
+      <w:proofErr w:type="gramEnd"/>
+      <w:r>
+        <w:rPr>
+          <w:rFonts w:hint="eastAsia"/>
+        </w:rPr>
+        <w:t>Group</w:t>
+      </w:r>
+      <w:r>
+        <w:rPr>
+          <w:rFonts w:hint="eastAsia"/>
+        </w:rPr>
+        <w:t>之第三</w:t>
+      </w:r>
+      <w:proofErr w:type="gramStart"/>
+      <w:r>
+        <w:rPr>
+          <w:rFonts w:hint="eastAsia"/>
+        </w:rPr>
+        <w:t>個</w:t>
+      </w:r>
+      <w:proofErr w:type="gramEnd"/>
+      <w:r>
+        <w:rPr>
+          <w:rFonts w:hint="eastAsia"/>
+        </w:rPr>
+        <w:t>Data</w:t>
+      </w:r>
+      <w:r>
+        <w:rPr>
+          <w:rFonts w:hint="eastAsia"/>
+        </w:rPr>
+        <w:t>為該</w:t>
+      </w:r>
+      <w:r>
+        <w:rPr>
+          <w:rFonts w:hint="eastAsia"/>
+        </w:rPr>
+        <w:t>Group</w:t>
+      </w:r>
+      <w:r>
+        <w:rPr>
+          <w:rFonts w:hint="eastAsia"/>
+        </w:rPr>
+        <w:t>之</w:t>
+      </w:r>
+      <w:proofErr w:type="gramStart"/>
+      <w:r>
+        <w:rPr>
+          <w:rFonts w:hint="eastAsia"/>
+        </w:rPr>
+        <w:t>中間鍵</w:t>
+      </w:r>
+      <w:proofErr w:type="gramEnd"/>
+      <w:r>
+        <w:rPr>
+          <w:rFonts w:hint="eastAsia"/>
+        </w:rPr>
+        <w:t>，在這些</w:t>
+      </w:r>
+      <w:proofErr w:type="gramStart"/>
+      <w:r>
+        <w:rPr>
+          <w:rFonts w:hint="eastAsia"/>
+        </w:rPr>
+        <w:t>中間鍵中</w:t>
+      </w:r>
+      <w:proofErr w:type="gramEnd"/>
+      <w:r>
+        <w:rPr>
+          <w:rFonts w:hint="eastAsia"/>
+        </w:rPr>
+        <w:t>，運用</w:t>
+      </w:r>
+      <w:r>
+        <w:rPr>
+          <w:rFonts w:hint="eastAsia"/>
+        </w:rPr>
+        <w:t>Select</w:t>
+      </w:r>
+      <w:r>
+        <w:rPr>
+          <w:rFonts w:hint="eastAsia"/>
+        </w:rPr>
+        <w:t>遞迴，找出他們</w:t>
+      </w:r>
+    </w:p>
+    <w:p>
+      <w:pPr>
+        <w:rPr>
+          <w:rFonts w:hint="eastAsia"/>
+        </w:rPr>
+      </w:pPr>
+      <w:r>
+        <w:rPr>
+          <w:rFonts w:hint="eastAsia"/>
+        </w:rPr>
+        <w:t xml:space="preserve">  </w:t>
+      </w:r>
+      <w:r>
+        <w:rPr>
+          <w:rFonts w:hint="eastAsia"/>
+        </w:rPr>
+        <w:t>的</w:t>
+      </w:r>
+      <w:proofErr w:type="gramStart"/>
+      <w:r>
+        <w:rPr>
+          <w:rFonts w:hint="eastAsia"/>
+        </w:rPr>
+        <w:t>中間鍵</w:t>
+      </w:r>
+      <w:proofErr w:type="gramEnd"/>
+      <w:r>
+        <w:rPr>
+          <w:rFonts w:hint="eastAsia"/>
+        </w:rPr>
+        <w:t>，即為</w:t>
+      </w:r>
+      <w:r>
+        <w:rPr>
+          <w:rFonts w:hint="eastAsia"/>
+        </w:rPr>
+        <w:t>median-of-medians</w:t>
+      </w:r>
+      <w:r>
+        <w:rPr>
+          <w:rFonts w:hint="eastAsia"/>
+        </w:rPr>
+        <w:t>，此為</w:t>
+      </w:r>
+      <w:r>
+        <w:rPr>
+          <w:rFonts w:hint="eastAsia"/>
+        </w:rPr>
+        <w:t>PK</w:t>
+      </w:r>
+    </w:p>
+    <w:p>
+      <w:r>
+        <w:t xml:space="preserve">  =&gt;</w:t>
+      </w:r>
+      <w:proofErr w:type="spellStart"/>
+      <w:proofErr w:type="gramStart"/>
+      <w:r>
+        <w:t>Time:O</w:t>
+      </w:r>
+      <w:proofErr w:type="spellEnd"/>
+      <w:proofErr w:type="gramEnd"/>
+      <w:r>
+        <w:t>([n/5])</w:t>
+      </w:r>
+    </w:p>
+    <w:p>
+      <w:r>
+        <w:t xml:space="preserve">  4. q = Partition(</w:t>
+      </w:r>
+      <w:proofErr w:type="spellStart"/>
+      <w:proofErr w:type="gramStart"/>
+      <w:r>
+        <w:t>A,p</w:t>
+      </w:r>
+      <w:proofErr w:type="gramEnd"/>
+      <w:r>
+        <w:t>,r</w:t>
+      </w:r>
+      <w:proofErr w:type="spellEnd"/>
+      <w:r>
+        <w:t xml:space="preserve">); </w:t>
+      </w:r>
+    </w:p>
+    <w:p>
+      <w:r>
+        <w:t xml:space="preserve">  =&gt;</w:t>
+      </w:r>
+      <w:proofErr w:type="spellStart"/>
+      <w:proofErr w:type="gramStart"/>
+      <w:r>
+        <w:t>Time:O</w:t>
+      </w:r>
+      <w:proofErr w:type="spellEnd"/>
+      <w:proofErr w:type="gramEnd"/>
+      <w:r>
+        <w:t>(n)</w:t>
+      </w:r>
+    </w:p>
+    <w:p>
+      <w:pPr>
+        <w:rPr>
+          <w:rFonts w:hint="eastAsia"/>
+        </w:rPr>
+      </w:pPr>
+      <w:r>
+        <w:rPr>
+          <w:rFonts w:hint="eastAsia"/>
+        </w:rPr>
+        <w:t xml:space="preserve">  5. k = q - p + 1; // </w:t>
+      </w:r>
+      <w:proofErr w:type="spellStart"/>
+      <w:r>
+        <w:rPr>
+          <w:rFonts w:hint="eastAsia"/>
+        </w:rPr>
+        <w:t>pk</w:t>
+      </w:r>
+      <w:proofErr w:type="spellEnd"/>
+      <w:r>
+        <w:rPr>
+          <w:rFonts w:hint="eastAsia"/>
+        </w:rPr>
+        <w:t>是第</w:t>
+      </w:r>
+      <w:r>
+        <w:rPr>
+          <w:rFonts w:hint="eastAsia"/>
+        </w:rPr>
+        <w:t>kth</w:t>
+      </w:r>
+      <w:r>
+        <w:rPr>
+          <w:rFonts w:hint="eastAsia"/>
+        </w:rPr>
+        <w:t>小</w:t>
+      </w:r>
+    </w:p>
+    <w:p>
+      <w:r>
+        <w:t xml:space="preserve">  if (</w:t>
+      </w:r>
+      <w:proofErr w:type="spellStart"/>
+      <w:r>
+        <w:t>i</w:t>
+      </w:r>
+      <w:proofErr w:type="spellEnd"/>
+      <w:r>
+        <w:t xml:space="preserve"> == k)</w:t>
+      </w:r>
+    </w:p>
+    <w:p>
+      <w:r>
+        <w:t xml:space="preserve">  {</w:t>
+      </w:r>
+    </w:p>
+    <w:p>
+      <w:r>
+        <w:t xml:space="preserve">    return A[q];</w:t>
+      </w:r>
+    </w:p>
+    <w:p>
+      <w:r>
+        <w:t xml:space="preserve">  }</w:t>
+      </w:r>
+    </w:p>
+    <w:p>
+      <w:r>
+        <w:t xml:space="preserve">  else if (</w:t>
+      </w:r>
+      <w:proofErr w:type="spellStart"/>
+      <w:r>
+        <w:t>i</w:t>
+      </w:r>
+      <w:proofErr w:type="spellEnd"/>
+      <w:r>
+        <w:t xml:space="preserve"> &lt; k)</w:t>
+      </w:r>
+    </w:p>
+    <w:p>
+      <w:r>
+        <w:t xml:space="preserve">  {</w:t>
+      </w:r>
+    </w:p>
+    <w:p>
+      <w:r>
+        <w:t xml:space="preserve">    return Select(</w:t>
+      </w:r>
+      <w:proofErr w:type="gramStart"/>
+      <w:r>
+        <w:t>A,p</w:t>
+      </w:r>
+      <w:proofErr w:type="gramEnd"/>
+      <w:r>
+        <w:t>,q-1,i);</w:t>
+      </w:r>
+    </w:p>
+    <w:p>
+      <w:r>
+        <w:t xml:space="preserve">  }</w:t>
+      </w:r>
+    </w:p>
+    <w:p>
+      <w:r>
+        <w:t xml:space="preserve">  else </w:t>
+      </w:r>
+    </w:p>
+    <w:p>
+      <w:r>
+        <w:t xml:space="preserve">  {</w:t>
+      </w:r>
+    </w:p>
+    <w:p>
+      <w:r>
+        <w:t xml:space="preserve">    return Select(</w:t>
+      </w:r>
+      <w:proofErr w:type="gramStart"/>
+      <w:r>
+        <w:t>A,q</w:t>
+      </w:r>
+      <w:proofErr w:type="gramEnd"/>
+      <w:r>
+        <w:t>+1,r,i-k);</w:t>
+      </w:r>
+    </w:p>
+    <w:p>
+      <w:r>
+        <w:t xml:space="preserve">  }</w:t>
+      </w:r>
+    </w:p>
+    <w:p>
+      <w:r>
+        <w:lastRenderedPageBreak/>
+        <w:t>}</w:t>
+      </w:r>
+    </w:p>
+    <w:p/>
+    <w:p>
+      <w:r>
+        <w:t>Worst case =&gt; O(n)</w:t>
+      </w:r>
+    </w:p>
+    <w:p>
+      <w:pPr>
+        <w:rPr>
+          <w:rFonts w:hint="eastAsia"/>
+        </w:rPr>
+      </w:pPr>
+      <w:r>
+        <w:rPr>
+          <w:rFonts w:hint="eastAsia"/>
+        </w:rPr>
+        <w:t>Note: group</w:t>
+      </w:r>
+      <w:r>
+        <w:rPr>
+          <w:rFonts w:hint="eastAsia"/>
+        </w:rPr>
+        <w:t>元素要</w:t>
+      </w:r>
+      <w:r>
+        <w:rPr>
+          <w:rFonts w:hint="eastAsia"/>
+        </w:rPr>
+        <w:t>&gt;=5</w:t>
+      </w:r>
+      <w:r>
+        <w:rPr>
+          <w:rFonts w:hint="eastAsia"/>
+        </w:rPr>
+        <w:t>個，才會</w:t>
+      </w:r>
+      <w:r>
+        <w:rPr>
+          <w:rFonts w:hint="eastAsia"/>
+        </w:rPr>
+        <w:t>O(n)</w:t>
+      </w:r>
+      <w:r>
+        <w:rPr>
+          <w:rFonts w:hint="eastAsia"/>
+        </w:rPr>
+        <w:t>，若</w:t>
+      </w:r>
+      <w:r>
+        <w:rPr>
+          <w:rFonts w:hint="eastAsia"/>
+        </w:rPr>
+        <w:t xml:space="preserve"> &lt; 5</w:t>
+      </w:r>
+      <w:r>
+        <w:rPr>
+          <w:rFonts w:hint="eastAsia"/>
+        </w:rPr>
+        <w:t>個</w:t>
+      </w:r>
+      <w:r>
+        <w:rPr>
+          <w:rFonts w:hint="eastAsia"/>
+        </w:rPr>
+        <w:t>=&gt;O(</w:t>
+      </w:r>
+      <w:proofErr w:type="spellStart"/>
+      <w:r>
+        <w:rPr>
+          <w:rFonts w:hint="eastAsia"/>
+        </w:rPr>
+        <w:t>nlogn</w:t>
+      </w:r>
+      <w:proofErr w:type="spellEnd"/>
+      <w:r>
+        <w:rPr>
+          <w:rFonts w:hint="eastAsia"/>
+        </w:rPr>
+        <w:t>)</w:t>
       </w:r>
       <w:bookmarkStart w:id="0" w:name="_GoBack"/>
       <w:bookmarkEnd w:id="0"/>

</xml_diff>

<commit_message>
新增Find min and Max among n個data之Alg
</commit_message>
<xml_diff>
--- a/CH7-Search and Sort/Search and Sort.docx
+++ b/CH7-Search and Sort/Search and Sort.docx
@@ -10555,11 +10555,6 @@
       </w:r>
     </w:p>
     <w:p>
-      <w:pPr>
-        <w:rPr>
-          <w:rFonts w:hint="eastAsia"/>
-        </w:rPr>
-      </w:pPr>
       <w:r>
         <w:rPr>
           <w:rFonts w:hint="eastAsia"/>
@@ -10625,11 +10620,6 @@
       </w:r>
     </w:p>
     <w:p>
-      <w:pPr>
-        <w:rPr>
-          <w:rFonts w:hint="eastAsia"/>
-        </w:rPr>
-      </w:pPr>
       <w:r>
         <w:rPr>
           <w:rFonts w:hint="eastAsia"/>
@@ -10638,11 +10628,6 @@
       </w:r>
     </w:p>
     <w:p>
-      <w:pPr>
-        <w:rPr>
-          <w:rFonts w:hint="eastAsia"/>
-        </w:rPr>
-      </w:pPr>
       <w:r>
         <w:t xml:space="preserve">1. </w:t>
       </w:r>
@@ -10812,11 +10797,6 @@
       </w:r>
     </w:p>
     <w:p>
-      <w:pPr>
-        <w:rPr>
-          <w:rFonts w:hint="eastAsia"/>
-        </w:rPr>
-      </w:pPr>
       <w:r>
         <w:rPr>
           <w:rFonts w:hint="eastAsia"/>
@@ -10831,11 +10811,6 @@
       </w:r>
     </w:p>
     <w:p>
-      <w:pPr>
-        <w:rPr>
-          <w:rFonts w:hint="eastAsia"/>
-        </w:rPr>
-      </w:pPr>
       <w:r>
         <w:rPr>
           <w:rFonts w:hint="eastAsia"/>
@@ -11084,9 +11059,15 @@
         <w:rPr>
           <w:rFonts w:hint="eastAsia"/>
         </w:rPr>
-        <w:t>中間鍵</w:t>
+        <w:t>中間</w:t>
       </w:r>
       <w:proofErr w:type="gramEnd"/>
+      <w:r>
+        <w:rPr>
+          <w:rFonts w:hint="eastAsia"/>
+        </w:rPr>
+        <w:t>鍵</w:t>
+      </w:r>
       <w:r>
         <w:rPr>
           <w:rFonts w:hint="eastAsia"/>
@@ -11135,11 +11116,6 @@
       </w:r>
     </w:p>
     <w:p>
-      <w:pPr>
-        <w:rPr>
-          <w:rFonts w:hint="eastAsia"/>
-        </w:rPr>
-      </w:pPr>
       <w:r>
         <w:rPr>
           <w:rFonts w:hint="eastAsia"/>
@@ -11179,11 +11155,6 @@
       </w:r>
     </w:p>
     <w:p>
-      <w:pPr>
-        <w:rPr>
-          <w:rFonts w:hint="eastAsia"/>
-        </w:rPr>
-      </w:pPr>
       <w:r>
         <w:rPr>
           <w:rFonts w:hint="eastAsia"/>
@@ -11232,16 +11203,8 @@
         <w:rPr>
           <w:rFonts w:hint="eastAsia"/>
         </w:rPr>
-        <w:t>取上限</w:t>
-      </w:r>
-      <w:proofErr w:type="gramStart"/>
-      <w:r>
-        <w:rPr>
-          <w:rFonts w:hint="eastAsia"/>
-        </w:rPr>
-        <w:t>個</w:t>
-      </w:r>
-      <w:proofErr w:type="gramEnd"/>
+        <w:t>取上限個</w:t>
+      </w:r>
       <w:r>
         <w:rPr>
           <w:rFonts w:hint="eastAsia"/>
@@ -11252,16 +11215,8 @@
         <w:rPr>
           <w:rFonts w:hint="eastAsia"/>
         </w:rPr>
-        <w:t>，每</w:t>
-      </w:r>
-      <w:proofErr w:type="gramStart"/>
-      <w:r>
-        <w:rPr>
-          <w:rFonts w:hint="eastAsia"/>
-        </w:rPr>
-        <w:t>個</w:t>
-      </w:r>
-      <w:proofErr w:type="gramEnd"/>
+        <w:t>，每個</w:t>
+      </w:r>
       <w:r>
         <w:rPr>
           <w:rFonts w:hint="eastAsia"/>
@@ -11345,11 +11300,6 @@
       </w:r>
     </w:p>
     <w:p>
-      <w:pPr>
-        <w:rPr>
-          <w:rFonts w:hint="eastAsia"/>
-        </w:rPr>
-      </w:pPr>
       <w:r>
         <w:rPr>
           <w:rFonts w:hint="eastAsia"/>
@@ -11453,11 +11403,6 @@
       </w:r>
     </w:p>
     <w:p>
-      <w:pPr>
-        <w:rPr>
-          <w:rFonts w:hint="eastAsia"/>
-        </w:rPr>
-      </w:pPr>
       <w:r>
         <w:rPr>
           <w:rFonts w:hint="eastAsia"/>
@@ -11488,39 +11433,45 @@
         <w:rPr>
           <w:rFonts w:hint="eastAsia"/>
         </w:rPr>
-        <w:t>之第三</w:t>
+        <w:t>之第三個</w:t>
+      </w:r>
+      <w:r>
+        <w:rPr>
+          <w:rFonts w:hint="eastAsia"/>
+        </w:rPr>
+        <w:t>Data</w:t>
+      </w:r>
+      <w:r>
+        <w:rPr>
+          <w:rFonts w:hint="eastAsia"/>
+        </w:rPr>
+        <w:t>為該</w:t>
+      </w:r>
+      <w:r>
+        <w:rPr>
+          <w:rFonts w:hint="eastAsia"/>
+        </w:rPr>
+        <w:t>Group</w:t>
+      </w:r>
+      <w:r>
+        <w:rPr>
+          <w:rFonts w:hint="eastAsia"/>
+        </w:rPr>
+        <w:t>之</w:t>
       </w:r>
       <w:proofErr w:type="gramStart"/>
       <w:r>
         <w:rPr>
           <w:rFonts w:hint="eastAsia"/>
         </w:rPr>
-        <w:t>個</w:t>
+        <w:t>中間</w:t>
       </w:r>
       <w:proofErr w:type="gramEnd"/>
       <w:r>
         <w:rPr>
           <w:rFonts w:hint="eastAsia"/>
         </w:rPr>
-        <w:t>Data</w:t>
-      </w:r>
-      <w:r>
-        <w:rPr>
-          <w:rFonts w:hint="eastAsia"/>
-        </w:rPr>
-        <w:t>為該</w:t>
-      </w:r>
-      <w:r>
-        <w:rPr>
-          <w:rFonts w:hint="eastAsia"/>
-        </w:rPr>
-        <w:t>Group</w:t>
-      </w:r>
-      <w:r>
-        <w:rPr>
-          <w:rFonts w:hint="eastAsia"/>
-        </w:rPr>
-        <w:t>之</w:t>
+        <w:t>鍵，在這些</w:t>
       </w:r>
       <w:proofErr w:type="gramStart"/>
       <w:r>
@@ -11534,21 +11485,7 @@
         <w:rPr>
           <w:rFonts w:hint="eastAsia"/>
         </w:rPr>
-        <w:t>，在這些</w:t>
-      </w:r>
-      <w:proofErr w:type="gramStart"/>
-      <w:r>
-        <w:rPr>
-          <w:rFonts w:hint="eastAsia"/>
-        </w:rPr>
-        <w:t>中間鍵中</w:t>
-      </w:r>
-      <w:proofErr w:type="gramEnd"/>
-      <w:r>
-        <w:rPr>
-          <w:rFonts w:hint="eastAsia"/>
-        </w:rPr>
-        <w:t>，運用</w:t>
+        <w:t>中，運用</w:t>
       </w:r>
       <w:r>
         <w:rPr>
@@ -11564,11 +11501,6 @@
       </w:r>
     </w:p>
     <w:p>
-      <w:pPr>
-        <w:rPr>
-          <w:rFonts w:hint="eastAsia"/>
-        </w:rPr>
-      </w:pPr>
       <w:r>
         <w:rPr>
           <w:rFonts w:hint="eastAsia"/>
@@ -11663,11 +11595,6 @@
       </w:r>
     </w:p>
     <w:p>
-      <w:pPr>
-        <w:rPr>
-          <w:rFonts w:hint="eastAsia"/>
-        </w:rPr>
-      </w:pPr>
       <w:r>
         <w:rPr>
           <w:rFonts w:hint="eastAsia"/>
@@ -11806,11 +11733,6 @@
       </w:r>
     </w:p>
     <w:p>
-      <w:pPr>
-        <w:rPr>
-          <w:rFonts w:hint="eastAsia"/>
-        </w:rPr>
-      </w:pPr>
       <w:r>
         <w:rPr>
           <w:rFonts w:hint="eastAsia"/>
@@ -11878,6 +11800,507 @@
           <w:rFonts w:hint="eastAsia"/>
         </w:rPr>
         <w:t>)</w:t>
+      </w:r>
+    </w:p>
+    <w:p/>
+    <w:p>
+      <w:r>
+        <w:rPr>
+          <w:rFonts w:hint="eastAsia"/>
+        </w:rPr>
+        <w:t>Find Min and Max among n</w:t>
+      </w:r>
+      <w:proofErr w:type="gramStart"/>
+      <w:r>
+        <w:rPr>
+          <w:rFonts w:hint="eastAsia"/>
+        </w:rPr>
+        <w:t>個</w:t>
+      </w:r>
+      <w:proofErr w:type="gramEnd"/>
+      <w:r>
+        <w:rPr>
+          <w:rFonts w:hint="eastAsia"/>
+        </w:rPr>
+        <w:t>Data</w:t>
+      </w:r>
+      <w:r>
+        <w:t xml:space="preserve"> (n&gt;&gt;2)(</w:t>
+      </w:r>
+      <w:r>
+        <w:rPr>
+          <w:rFonts w:hint="eastAsia"/>
+        </w:rPr>
+        <w:t>找最小</w:t>
+      </w:r>
+      <w:r>
+        <w:rPr>
+          <w:rFonts w:hint="eastAsia"/>
+        </w:rPr>
+        <w:t xml:space="preserve"> </w:t>
+      </w:r>
+      <w:r>
+        <w:t xml:space="preserve">and </w:t>
+      </w:r>
+      <w:r>
+        <w:rPr>
+          <w:rFonts w:hint="eastAsia"/>
+        </w:rPr>
+        <w:t>最大值</w:t>
+      </w:r>
+      <w:r>
+        <w:rPr>
+          <w:rFonts w:hint="eastAsia"/>
+        </w:rPr>
+        <w:t>)</w:t>
+      </w:r>
+    </w:p>
+    <w:p>
+      <w:r>
+        <w:t>[</w:t>
+      </w:r>
+      <w:r>
+        <w:rPr>
+          <w:rFonts w:hint="eastAsia"/>
+        </w:rPr>
+        <w:t>法</w:t>
+      </w:r>
+      <w:proofErr w:type="gramStart"/>
+      <w:r>
+        <w:rPr>
+          <w:rFonts w:hint="eastAsia"/>
+        </w:rPr>
+        <w:t>一</w:t>
+      </w:r>
+      <w:proofErr w:type="gramEnd"/>
+      <w:r>
+        <w:rPr>
+          <w:rFonts w:hint="eastAsia"/>
+        </w:rPr>
+        <w:t>]</w:t>
+      </w:r>
+    </w:p>
+    <w:p>
+      <w:pPr>
+        <w:rPr>
+          <w:rFonts w:hint="eastAsia"/>
+        </w:rPr>
+      </w:pPr>
+      <w:r>
+        <w:rPr>
+          <w:rFonts w:hint="eastAsia"/>
+        </w:rPr>
+        <w:t>Steps:</w:t>
+      </w:r>
+    </w:p>
+    <w:p>
+      <w:r>
+        <w:t xml:space="preserve">1. </w:t>
+      </w:r>
+      <w:r>
+        <w:rPr>
+          <w:rFonts w:hint="eastAsia"/>
+        </w:rPr>
+        <w:t>先比較</w:t>
+      </w:r>
+      <w:r>
+        <w:rPr>
+          <w:rFonts w:hint="eastAsia"/>
+        </w:rPr>
+        <w:t>(</w:t>
+      </w:r>
+      <w:r>
+        <w:t>n-1)</w:t>
+      </w:r>
+      <w:r>
+        <w:rPr>
+          <w:rFonts w:hint="eastAsia"/>
+        </w:rPr>
+        <w:t>次，找出</w:t>
+      </w:r>
+      <w:r>
+        <w:rPr>
+          <w:rFonts w:hint="eastAsia"/>
+        </w:rPr>
+        <w:t>min</w:t>
+      </w:r>
+    </w:p>
+    <w:p>
+      <w:r>
+        <w:t xml:space="preserve">2. </w:t>
+      </w:r>
+      <w:r>
+        <w:rPr>
+          <w:rFonts w:hint="eastAsia"/>
+        </w:rPr>
+        <w:t>在比較</w:t>
+      </w:r>
+      <w:r>
+        <w:rPr>
+          <w:rFonts w:hint="eastAsia"/>
+        </w:rPr>
+        <w:t>(n-2)</w:t>
+      </w:r>
+      <w:r>
+        <w:rPr>
+          <w:rFonts w:hint="eastAsia"/>
+        </w:rPr>
+        <w:t>次，找出</w:t>
+      </w:r>
+      <w:r>
+        <w:rPr>
+          <w:rFonts w:hint="eastAsia"/>
+        </w:rPr>
+        <w:t>Max</w:t>
+      </w:r>
+    </w:p>
+    <w:p>
+      <w:r>
+        <w:rPr>
+          <w:rFonts w:hint="eastAsia"/>
+        </w:rPr>
+        <w:t>3. total</w:t>
+      </w:r>
+      <w:r>
+        <w:rPr>
+          <w:rFonts w:hint="eastAsia"/>
+        </w:rPr>
+        <w:t>比較次數</w:t>
+      </w:r>
+      <w:r>
+        <w:rPr>
+          <w:rFonts w:hint="eastAsia"/>
+        </w:rPr>
+        <w:t xml:space="preserve">: </w:t>
+      </w:r>
+      <w:r>
+        <w:rPr>
+          <w:rFonts w:hint="eastAsia"/>
+        </w:rPr>
+        <w:t>2n-3</w:t>
+      </w:r>
+      <w:r>
+        <w:rPr>
+          <w:rFonts w:hint="eastAsia"/>
+        </w:rPr>
+        <w:t>次</w:t>
+      </w:r>
+    </w:p>
+    <w:p>
+      <w:r>
+        <w:rPr>
+          <w:rFonts w:hint="eastAsia"/>
+        </w:rPr>
+        <w:t>[</w:t>
+      </w:r>
+      <w:r>
+        <w:rPr>
+          <w:rFonts w:hint="eastAsia"/>
+        </w:rPr>
+        <w:t>法二</w:t>
+      </w:r>
+      <w:r>
+        <w:rPr>
+          <w:rFonts w:hint="eastAsia"/>
+        </w:rPr>
+        <w:t>]</w:t>
+      </w:r>
+    </w:p>
+    <w:p>
+      <w:pPr>
+        <w:rPr>
+          <w:rFonts w:hint="eastAsia"/>
+        </w:rPr>
+      </w:pPr>
+      <w:r>
+        <w:rPr>
+          <w:rFonts w:hint="eastAsia"/>
+        </w:rPr>
+        <w:t>Steps:</w:t>
+      </w:r>
+    </w:p>
+    <w:p>
+      <w:r>
+        <w:t>1.</w:t>
+      </w:r>
+      <w:r>
+        <w:rPr>
+          <w:rFonts w:hint="eastAsia"/>
+        </w:rPr>
+        <w:t xml:space="preserve"> </w:t>
+      </w:r>
+      <w:r>
+        <w:rPr>
+          <w:rFonts w:hint="eastAsia"/>
+        </w:rPr>
+        <w:t>先比較</w:t>
+      </w:r>
+      <w:r>
+        <w:rPr>
+          <w:rFonts w:hint="eastAsia"/>
+        </w:rPr>
+        <w:t xml:space="preserve">A[1] </w:t>
+      </w:r>
+      <w:r>
+        <w:t>and A[2]</w:t>
+      </w:r>
+      <w:r>
+        <w:rPr>
+          <w:rFonts w:hint="eastAsia"/>
+        </w:rPr>
+        <w:t>一次，即知</w:t>
+      </w:r>
+      <w:proofErr w:type="gramStart"/>
+      <w:r>
+        <w:rPr>
+          <w:rFonts w:hint="eastAsia"/>
+        </w:rPr>
+        <w:t>誰小誰大</w:t>
+      </w:r>
+      <w:proofErr w:type="gramEnd"/>
+      <w:r>
+        <w:rPr>
+          <w:rFonts w:hint="eastAsia"/>
+        </w:rPr>
+        <w:t>，假設</w:t>
+      </w:r>
+      <w:r>
+        <w:rPr>
+          <w:rFonts w:hint="eastAsia"/>
+        </w:rPr>
+        <w:t>A[1]</w:t>
+      </w:r>
+      <w:r>
+        <w:rPr>
+          <w:rFonts w:hint="eastAsia"/>
+        </w:rPr>
+        <w:t>小，</w:t>
+      </w:r>
+      <w:r>
+        <w:rPr>
+          <w:rFonts w:hint="eastAsia"/>
+        </w:rPr>
+        <w:t>A[2]</w:t>
+      </w:r>
+      <w:r>
+        <w:rPr>
+          <w:rFonts w:hint="eastAsia"/>
+        </w:rPr>
+        <w:t>大</w:t>
+      </w:r>
+    </w:p>
+    <w:p>
+      <w:pPr>
+        <w:rPr>
+          <w:rFonts w:hint="eastAsia"/>
+        </w:rPr>
+      </w:pPr>
+      <w:r>
+        <w:rPr>
+          <w:rFonts w:hint="eastAsia"/>
+        </w:rPr>
+        <w:t xml:space="preserve">2. </w:t>
+      </w:r>
+      <w:r>
+        <w:rPr>
+          <w:rFonts w:hint="eastAsia"/>
+        </w:rPr>
+        <w:t>針對後面</w:t>
+      </w:r>
+      <w:r>
+        <w:rPr>
+          <w:rFonts w:hint="eastAsia"/>
+        </w:rPr>
+        <w:t>n-2</w:t>
+      </w:r>
+      <w:r>
+        <w:rPr>
+          <w:rFonts w:hint="eastAsia"/>
+        </w:rPr>
+        <w:t>個</w:t>
+      </w:r>
+      <w:r>
+        <w:rPr>
+          <w:rFonts w:hint="eastAsia"/>
+        </w:rPr>
+        <w:t>data</w:t>
+      </w:r>
+      <w:r>
+        <w:rPr>
+          <w:rFonts w:hint="eastAsia"/>
+        </w:rPr>
+        <w:t>遞迴，找出他們的</w:t>
+      </w:r>
+      <w:r>
+        <w:rPr>
+          <w:rFonts w:hint="eastAsia"/>
+        </w:rPr>
+        <w:t>min and Max</w:t>
+      </w:r>
+      <w:r>
+        <w:rPr>
+          <w:rFonts w:hint="eastAsia"/>
+        </w:rPr>
+        <w:t>，令</w:t>
+      </w:r>
+      <w:r>
+        <w:rPr>
+          <w:rFonts w:hint="eastAsia"/>
+        </w:rPr>
+        <w:t>min = x, Max = y</w:t>
+      </w:r>
+    </w:p>
+    <w:p>
+      <w:r>
+        <w:t xml:space="preserve">3. </w:t>
+      </w:r>
+      <w:r>
+        <w:rPr>
+          <w:rFonts w:hint="eastAsia"/>
+        </w:rPr>
+        <w:t>比較</w:t>
+      </w:r>
+      <w:r>
+        <w:rPr>
+          <w:rFonts w:hint="eastAsia"/>
+        </w:rPr>
+        <w:t>A[1]</w:t>
+      </w:r>
+      <w:r>
+        <w:rPr>
+          <w:rFonts w:hint="eastAsia"/>
+        </w:rPr>
+        <w:t>與</w:t>
+      </w:r>
+      <w:r>
+        <w:rPr>
+          <w:rFonts w:hint="eastAsia"/>
+        </w:rPr>
+        <w:t>X</w:t>
+      </w:r>
+      <w:r>
+        <w:rPr>
+          <w:rFonts w:hint="eastAsia"/>
+        </w:rPr>
+        <w:t>一次，即知全部的</w:t>
+      </w:r>
+      <w:r>
+        <w:rPr>
+          <w:rFonts w:hint="eastAsia"/>
+        </w:rPr>
+        <w:t>min</w:t>
+      </w:r>
+      <w:r>
+        <w:rPr>
+          <w:rFonts w:hint="eastAsia"/>
+        </w:rPr>
+        <w:t>值</w:t>
+      </w:r>
+    </w:p>
+    <w:p>
+      <w:r>
+        <w:rPr>
+          <w:rFonts w:hint="eastAsia"/>
+        </w:rPr>
+        <w:t xml:space="preserve">   </w:t>
+      </w:r>
+      <w:r>
+        <w:rPr>
+          <w:rFonts w:hint="eastAsia"/>
+        </w:rPr>
+        <w:t>比較</w:t>
+      </w:r>
+      <w:r>
+        <w:rPr>
+          <w:rFonts w:hint="eastAsia"/>
+        </w:rPr>
+        <w:t>A[2]</w:t>
+      </w:r>
+      <w:r>
+        <w:rPr>
+          <w:rFonts w:hint="eastAsia"/>
+        </w:rPr>
+        <w:t>與</w:t>
+      </w:r>
+      <w:r>
+        <w:rPr>
+          <w:rFonts w:hint="eastAsia"/>
+        </w:rPr>
+        <w:t>y</w:t>
+      </w:r>
+      <w:r>
+        <w:rPr>
+          <w:rFonts w:hint="eastAsia"/>
+        </w:rPr>
+        <w:t>一次，即知全部的</w:t>
+      </w:r>
+      <w:r>
+        <w:rPr>
+          <w:rFonts w:hint="eastAsia"/>
+        </w:rPr>
+        <w:t>Max</w:t>
+      </w:r>
+      <w:r>
+        <w:rPr>
+          <w:rFonts w:hint="eastAsia"/>
+        </w:rPr>
+        <w:t>值</w:t>
+      </w:r>
+    </w:p>
+    <w:p>
+      <w:r>
+        <w:rPr>
+          <w:rFonts w:hint="eastAsia"/>
+        </w:rPr>
+        <w:t>比較次數</w:t>
+      </w:r>
+      <w:r>
+        <w:rPr>
+          <w:rFonts w:hint="eastAsia"/>
+        </w:rPr>
+        <w:t>:</w:t>
+      </w:r>
+    </w:p>
+    <w:p>
+      <w:r>
+        <w:rPr>
+          <w:rFonts w:hint="eastAsia"/>
+        </w:rPr>
+        <w:t>T(n) = T(n-2) + 3</w:t>
+      </w:r>
+      <w:r>
+        <w:t xml:space="preserve"> =&gt; </w:t>
+      </w:r>
+      <w:r>
+        <w:t>1.5n</w:t>
+      </w:r>
+    </w:p>
+    <w:p>
+      <w:pPr>
+        <w:rPr>
+          <w:rFonts w:hint="eastAsia"/>
+        </w:rPr>
+      </w:pPr>
+      <w:r>
+        <w:t>1.5n &lt; 2n-3</w:t>
+      </w:r>
+      <w:r>
+        <w:rPr>
+          <w:rFonts w:hint="eastAsia"/>
+        </w:rPr>
+        <w:t>，當</w:t>
+      </w:r>
+      <w:r>
+        <w:rPr>
+          <w:rFonts w:hint="eastAsia"/>
+        </w:rPr>
+        <w:t>n</w:t>
+      </w:r>
+      <w:r>
+        <w:rPr>
+          <w:rFonts w:hint="eastAsia"/>
+        </w:rPr>
+        <w:t>夠大時</w:t>
       </w:r>
       <w:bookmarkStart w:id="0" w:name="_GoBack"/>
       <w:bookmarkEnd w:id="0"/>

</xml_diff>